<commit_message>
filled in most of the proposal
</commit_message>
<xml_diff>
--- a/Documents/StudentGameProposal.docx
+++ b/Documents/StudentGameProposal.docx
@@ -1,6 +1,6 @@
 
 <file path=word/document.xml><?xml version="1.0" encoding="utf-8"?>
-<w:document xmlns:wpc="http://schemas.microsoft.com/office/word/2010/wordprocessingCanvas" xmlns:cx="http://schemas.microsoft.com/office/drawing/2014/chartex" xmlns:cx1="http://schemas.microsoft.com/office/drawing/2015/9/8/chartex" xmlns:cx2="http://schemas.microsoft.com/office/drawing/2015/10/21/chartex" xmlns:cx3="http://schemas.microsoft.com/office/drawing/2016/5/9/chartex" xmlns:cx4="http://schemas.microsoft.com/office/drawing/2016/5/10/chartex" xmlns:cx5="http://schemas.microsoft.com/office/drawing/2016/5/11/chartex" xmlns:cx6="http://schemas.microsoft.com/office/drawing/2016/5/12/chartex" xmlns:cx7="http://schemas.microsoft.com/office/drawing/2016/5/13/chartex" xmlns:cx8="http://schemas.microsoft.com/office/drawing/2016/5/14/chartex" xmlns:mc="http://schemas.openxmlformats.org/markup-compatibility/2006" xmlns:aink="http://schemas.microsoft.com/office/drawing/2016/ink" xmlns:am3d="http://schemas.microsoft.com/office/drawing/2017/model3d" xmlns:o="urn:schemas-microsoft-com:office:office" xmlns:oel="http://schemas.microsoft.com/office/2019/extlst" xmlns:r="http://schemas.openxmlformats.org/officeDocument/2006/relationships" xmlns:m="http://schemas.openxmlformats.org/officeDocument/2006/math" xmlns:v="urn:schemas-microsoft-com:vml" xmlns:wp14="http://schemas.microsoft.com/office/word/2010/wordprocessingDrawing" xmlns:wp="http://schemas.openxmlformats.org/drawingml/2006/wordprocessingDrawing" xmlns:w10="urn:schemas-microsoft-com:office:word" xmlns:w="http://schemas.openxmlformats.org/wordprocessingml/2006/main" xmlns:w14="http://schemas.microsoft.com/office/word/2010/wordml" xmlns:w15="http://schemas.microsoft.com/office/word/2012/wordml" xmlns:w16cex="http://schemas.microsoft.com/office/word/2018/wordml/cex" xmlns:w16cid="http://schemas.microsoft.com/office/word/2016/wordml/cid" xmlns:w16="http://schemas.microsoft.com/office/word/2018/wordml" xmlns:w16sdtdh="http://schemas.microsoft.com/office/word/2020/wordml/sdtdatahash" xmlns:w16se="http://schemas.microsoft.com/office/word/2015/wordml/symex" xmlns:wpg="http://schemas.microsoft.com/office/word/2010/wordprocessingGroup" xmlns:wpi="http://schemas.microsoft.com/office/word/2010/wordprocessingInk" xmlns:wne="http://schemas.microsoft.com/office/word/2006/wordml" xmlns:wps="http://schemas.microsoft.com/office/word/2010/wordprocessingShape" mc:Ignorable="w14 w15 w16se w16cid w16 w16cex w16sdtdh wp14">
+<w:document xmlns:wpc="http://schemas.microsoft.com/office/word/2010/wordprocessingCanvas" xmlns:cx="http://schemas.microsoft.com/office/drawing/2014/chartex" xmlns:cx1="http://schemas.microsoft.com/office/drawing/2015/9/8/chartex" xmlns:cx2="http://schemas.microsoft.com/office/drawing/2015/10/21/chartex" xmlns:cx3="http://schemas.microsoft.com/office/drawing/2016/5/9/chartex" xmlns:cx4="http://schemas.microsoft.com/office/drawing/2016/5/10/chartex" xmlns:cx5="http://schemas.microsoft.com/office/drawing/2016/5/11/chartex" xmlns:cx6="http://schemas.microsoft.com/office/drawing/2016/5/12/chartex" xmlns:cx7="http://schemas.microsoft.com/office/drawing/2016/5/13/chartex" xmlns:cx8="http://schemas.microsoft.com/office/drawing/2016/5/14/chartex" xmlns:mc="http://schemas.openxmlformats.org/markup-compatibility/2006" xmlns:aink="http://schemas.microsoft.com/office/drawing/2016/ink" xmlns:am3d="http://schemas.microsoft.com/office/drawing/2017/model3d" xmlns:o="urn:schemas-microsoft-com:office:office" xmlns:oel="http://schemas.microsoft.com/office/2019/extlst" xmlns:r="http://schemas.openxmlformats.org/officeDocument/2006/relationships" xmlns:m="http://schemas.openxmlformats.org/officeDocument/2006/math" xmlns:v="urn:schemas-microsoft-com:vml" xmlns:wp14="http://schemas.microsoft.com/office/word/2010/wordprocessingDrawing" xmlns:wp="http://schemas.openxmlformats.org/drawingml/2006/wordprocessingDrawing" xmlns:w10="urn:schemas-microsoft-com:office:word" xmlns:w="http://schemas.openxmlformats.org/wordprocessingml/2006/main" xmlns:w14="http://schemas.microsoft.com/office/word/2010/wordml" xmlns:w15="http://schemas.microsoft.com/office/word/2012/wordml" xmlns:w16cex="http://schemas.microsoft.com/office/word/2018/wordml/cex" xmlns:w16cid="http://schemas.microsoft.com/office/word/2016/wordml/cid" xmlns:w16="http://schemas.microsoft.com/office/word/2018/wordml" xmlns:w16du="http://schemas.microsoft.com/office/word/2023/wordml/word16du" xmlns:w16sdtdh="http://schemas.microsoft.com/office/word/2020/wordml/sdtdatahash" xmlns:w16se="http://schemas.microsoft.com/office/word/2015/wordml/symex" xmlns:wpg="http://schemas.microsoft.com/office/word/2010/wordprocessingGroup" xmlns:wpi="http://schemas.microsoft.com/office/word/2010/wordprocessingInk" xmlns:wne="http://schemas.microsoft.com/office/word/2006/wordml" xmlns:wps="http://schemas.microsoft.com/office/word/2010/wordprocessingShape" mc:Ignorable="w14 w15 w16se w16cid w16 w16cex w16sdtdh w16du wp14">
   <w:body>
     <w:p>
       <w:pPr>
@@ -552,6 +552,134 @@
                 <w:lang w:val="en-US"/>
               </w:rPr>
               <w:t>Major</w:t>
+            </w:r>
+          </w:p>
+        </w:tc>
+      </w:tr>
+      <w:tr>
+        <w:tc>
+          <w:tcPr>
+            <w:cnfStyle w:val="001000000000" w:firstRow="0" w:lastRow="0" w:firstColumn="1" w:lastColumn="0" w:oddVBand="0" w:evenVBand="0" w:oddHBand="0" w:evenHBand="0" w:firstRowFirstColumn="0" w:firstRowLastColumn="0" w:lastRowFirstColumn="0" w:lastRowLastColumn="0"/>
+            <w:tcW w:w="8188" w:type="dxa"/>
+          </w:tcPr>
+          <w:p>
+            <w:pPr>
+              <w:rPr>
+                <w:lang w:val="en-US"/>
+              </w:rPr>
+            </w:pPr>
+            <w:r>
+              <w:rPr>
+                <w:lang w:val="en-US"/>
+              </w:rPr>
+              <w:t>Vik Praet</w:t>
+            </w:r>
+          </w:p>
+        </w:tc>
+        <w:tc>
+          <w:tcPr>
+            <w:tcW w:w="1024" w:type="dxa"/>
+          </w:tcPr>
+          <w:p>
+            <w:pPr>
+              <w:cnfStyle w:val="000000000000" w:firstRow="0" w:lastRow="0" w:firstColumn="0" w:lastColumn="0" w:oddVBand="0" w:evenVBand="0" w:oddHBand="0" w:evenHBand="0" w:firstRowFirstColumn="0" w:firstRowLastColumn="0" w:lastRowFirstColumn="0" w:lastRowLastColumn="0"/>
+              <w:rPr>
+                <w:lang w:val="en-US"/>
+              </w:rPr>
+            </w:pPr>
+            <w:r>
+              <w:rPr>
+                <w:lang w:val="en-US"/>
+              </w:rPr>
+              <w:t>GD</w:t>
+            </w:r>
+          </w:p>
+        </w:tc>
+      </w:tr>
+      <w:tr>
+        <w:tc>
+          <w:tcPr>
+            <w:cnfStyle w:val="001000000000" w:firstRow="0" w:lastRow="0" w:firstColumn="1" w:lastColumn="0" w:oddVBand="0" w:evenVBand="0" w:oddHBand="0" w:evenHBand="0" w:firstRowFirstColumn="0" w:firstRowLastColumn="0" w:lastRowFirstColumn="0" w:lastRowLastColumn="0"/>
+            <w:tcW w:w="8188" w:type="dxa"/>
+          </w:tcPr>
+          <w:p>
+            <w:pPr>
+              <w:rPr>
+                <w:lang w:val="en-US"/>
+              </w:rPr>
+            </w:pPr>
+            <w:r>
+              <w:rPr>
+                <w:lang w:val="en-US"/>
+              </w:rPr>
+              <w:t xml:space="preserve">Yevhenii </w:t>
+            </w:r>
+            <w:proofErr w:type="spellStart"/>
+            <w:r>
+              <w:rPr>
+                <w:lang w:val="en-US"/>
+              </w:rPr>
+              <w:t>Ovramenko</w:t>
+            </w:r>
+            <w:proofErr w:type="spellEnd"/>
+          </w:p>
+        </w:tc>
+        <w:tc>
+          <w:tcPr>
+            <w:tcW w:w="1024" w:type="dxa"/>
+          </w:tcPr>
+          <w:p>
+            <w:pPr>
+              <w:cnfStyle w:val="000000000000" w:firstRow="0" w:lastRow="0" w:firstColumn="0" w:lastColumn="0" w:oddVBand="0" w:evenVBand="0" w:oddHBand="0" w:evenHBand="0" w:firstRowFirstColumn="0" w:firstRowLastColumn="0" w:lastRowFirstColumn="0" w:lastRowLastColumn="0"/>
+              <w:rPr>
+                <w:lang w:val="en-US"/>
+              </w:rPr>
+            </w:pPr>
+            <w:r>
+              <w:rPr>
+                <w:lang w:val="en-US"/>
+              </w:rPr>
+              <w:t>GD</w:t>
+            </w:r>
+          </w:p>
+        </w:tc>
+      </w:tr>
+      <w:tr>
+        <w:tc>
+          <w:tcPr>
+            <w:cnfStyle w:val="001000000000" w:firstRow="0" w:lastRow="0" w:firstColumn="1" w:lastColumn="0" w:oddVBand="0" w:evenVBand="0" w:oddHBand="0" w:evenHBand="0" w:firstRowFirstColumn="0" w:firstRowLastColumn="0" w:lastRowFirstColumn="0" w:lastRowLastColumn="0"/>
+            <w:tcW w:w="8188" w:type="dxa"/>
+          </w:tcPr>
+          <w:p>
+            <w:pPr>
+              <w:rPr>
+                <w:lang w:val="en-US"/>
+              </w:rPr>
+            </w:pPr>
+            <w:r>
+              <w:rPr>
+                <w:lang w:val="en-US"/>
+              </w:rPr>
+              <w:t>Adriaan Musschoot</w:t>
+            </w:r>
+          </w:p>
+        </w:tc>
+        <w:tc>
+          <w:tcPr>
+            <w:tcW w:w="1024" w:type="dxa"/>
+          </w:tcPr>
+          <w:p>
+            <w:pPr>
+              <w:cnfStyle w:val="000000000000" w:firstRow="0" w:lastRow="0" w:firstColumn="0" w:lastColumn="0" w:oddVBand="0" w:evenVBand="0" w:oddHBand="0" w:evenHBand="0" w:firstRowFirstColumn="0" w:firstRowLastColumn="0" w:lastRowFirstColumn="0" w:lastRowLastColumn="0"/>
+              <w:rPr>
+                <w:lang w:val="en-US"/>
+              </w:rPr>
+            </w:pPr>
+            <w:r>
+              <w:rPr>
+                <w:lang w:val="en-US"/>
+              </w:rPr>
+              <w:t>GD</w:t>
             </w:r>
           </w:p>
         </w:tc>
@@ -640,90 +768,6 @@
           </w:p>
         </w:tc>
       </w:tr>
-      <w:tr>
-        <w:tc>
-          <w:tcPr>
-            <w:cnfStyle w:val="001000000000" w:firstRow="0" w:lastRow="0" w:firstColumn="1" w:lastColumn="0" w:oddVBand="0" w:evenVBand="0" w:oddHBand="0" w:evenHBand="0" w:firstRowFirstColumn="0" w:firstRowLastColumn="0" w:lastRowFirstColumn="0" w:lastRowLastColumn="0"/>
-            <w:tcW w:w="8188" w:type="dxa"/>
-          </w:tcPr>
-          <w:p>
-            <w:pPr>
-              <w:rPr>
-                <w:lang w:val="en-US"/>
-              </w:rPr>
-            </w:pPr>
-          </w:p>
-        </w:tc>
-        <w:tc>
-          <w:tcPr>
-            <w:tcW w:w="1024" w:type="dxa"/>
-          </w:tcPr>
-          <w:p>
-            <w:pPr>
-              <w:cnfStyle w:val="000000000000" w:firstRow="0" w:lastRow="0" w:firstColumn="0" w:lastColumn="0" w:oddVBand="0" w:evenVBand="0" w:oddHBand="0" w:evenHBand="0" w:firstRowFirstColumn="0" w:firstRowLastColumn="0" w:lastRowFirstColumn="0" w:lastRowLastColumn="0"/>
-              <w:rPr>
-                <w:lang w:val="en-US"/>
-              </w:rPr>
-            </w:pPr>
-          </w:p>
-        </w:tc>
-      </w:tr>
-      <w:tr>
-        <w:tc>
-          <w:tcPr>
-            <w:cnfStyle w:val="001000000000" w:firstRow="0" w:lastRow="0" w:firstColumn="1" w:lastColumn="0" w:oddVBand="0" w:evenVBand="0" w:oddHBand="0" w:evenHBand="0" w:firstRowFirstColumn="0" w:firstRowLastColumn="0" w:lastRowFirstColumn="0" w:lastRowLastColumn="0"/>
-            <w:tcW w:w="8188" w:type="dxa"/>
-          </w:tcPr>
-          <w:p>
-            <w:pPr>
-              <w:rPr>
-                <w:lang w:val="en-US"/>
-              </w:rPr>
-            </w:pPr>
-          </w:p>
-        </w:tc>
-        <w:tc>
-          <w:tcPr>
-            <w:tcW w:w="1024" w:type="dxa"/>
-          </w:tcPr>
-          <w:p>
-            <w:pPr>
-              <w:cnfStyle w:val="000000000000" w:firstRow="0" w:lastRow="0" w:firstColumn="0" w:lastColumn="0" w:oddVBand="0" w:evenVBand="0" w:oddHBand="0" w:evenHBand="0" w:firstRowFirstColumn="0" w:firstRowLastColumn="0" w:lastRowFirstColumn="0" w:lastRowLastColumn="0"/>
-              <w:rPr>
-                <w:lang w:val="en-US"/>
-              </w:rPr>
-            </w:pPr>
-          </w:p>
-        </w:tc>
-      </w:tr>
-      <w:tr>
-        <w:tc>
-          <w:tcPr>
-            <w:cnfStyle w:val="001000000000" w:firstRow="0" w:lastRow="0" w:firstColumn="1" w:lastColumn="0" w:oddVBand="0" w:evenVBand="0" w:oddHBand="0" w:evenHBand="0" w:firstRowFirstColumn="0" w:firstRowLastColumn="0" w:lastRowFirstColumn="0" w:lastRowLastColumn="0"/>
-            <w:tcW w:w="8188" w:type="dxa"/>
-          </w:tcPr>
-          <w:p>
-            <w:pPr>
-              <w:rPr>
-                <w:lang w:val="en-US"/>
-              </w:rPr>
-            </w:pPr>
-          </w:p>
-        </w:tc>
-        <w:tc>
-          <w:tcPr>
-            <w:tcW w:w="1024" w:type="dxa"/>
-          </w:tcPr>
-          <w:p>
-            <w:pPr>
-              <w:cnfStyle w:val="000000000000" w:firstRow="0" w:lastRow="0" w:firstColumn="0" w:lastColumn="0" w:oddVBand="0" w:evenVBand="0" w:oddHBand="0" w:evenHBand="0" w:firstRowFirstColumn="0" w:firstRowLastColumn="0" w:lastRowFirstColumn="0" w:lastRowLastColumn="0"/>
-              <w:rPr>
-                <w:lang w:val="en-US"/>
-              </w:rPr>
-            </w:pPr>
-          </w:p>
-        </w:tc>
-      </w:tr>
     </w:tbl>
     <w:p>
       <w:pPr>
@@ -794,6 +838,12 @@
                 <w:lang w:val="en-US"/>
               </w:rPr>
             </w:pPr>
+            <w:r>
+              <w:rPr>
+                <w:lang w:val="en-US"/>
+              </w:rPr>
+              <w:t>Get Cooked</w:t>
+            </w:r>
           </w:p>
         </w:tc>
       </w:tr>
@@ -834,6 +884,26 @@
                 <w:lang w:val="en-US"/>
               </w:rPr>
             </w:pPr>
+            <w:r>
+              <w:rPr>
+                <w:lang w:val="en-US"/>
+              </w:rPr>
+              <w:t xml:space="preserve">Couch </w:t>
+            </w:r>
+            <w:proofErr w:type="spellStart"/>
+            <w:r>
+              <w:rPr>
+                <w:lang w:val="en-US"/>
+              </w:rPr>
+              <w:t>pvp</w:t>
+            </w:r>
+            <w:proofErr w:type="spellEnd"/>
+            <w:r>
+              <w:rPr>
+                <w:lang w:val="en-US"/>
+              </w:rPr>
+              <w:t>/co-op</w:t>
+            </w:r>
           </w:p>
         </w:tc>
       </w:tr>
@@ -878,8 +948,6 @@
     <w:p>
       <w:pPr>
         <w:rPr>
-          <w:i/>
-          <w:iCs/>
           <w:lang w:val="en-US"/>
         </w:rPr>
       </w:pPr>
@@ -902,10 +970,380 @@
     </w:p>
     <w:p>
       <w:pPr>
-        <w:rPr>
-          <w:lang w:val="en-US"/>
-        </w:rPr>
-      </w:pPr>
+        <w:pStyle w:val="Heading3"/>
+        <w:rPr>
+          <w:lang w:val="en-US"/>
+        </w:rPr>
+      </w:pPr>
+      <w:r>
+        <w:rPr>
+          <w:lang w:val="en-US"/>
+        </w:rPr>
+        <w:t xml:space="preserve">Scene </w:t>
+      </w:r>
+      <w:r>
+        <w:rPr>
+          <w:lang w:val="en-US"/>
+        </w:rPr>
+        <w:t xml:space="preserve">and camera </w:t>
+      </w:r>
+      <w:r>
+        <w:rPr>
+          <w:lang w:val="en-US"/>
+        </w:rPr>
+        <w:t>description</w:t>
+      </w:r>
+    </w:p>
+    <w:p>
+      <w:pPr>
+        <w:rPr>
+          <w:i/>
+          <w:iCs/>
+          <w:lang w:val="en-US"/>
+        </w:rPr>
+      </w:pPr>
+      <w:r>
+        <w:rPr>
+          <w:lang w:val="en-US"/>
+        </w:rPr>
+        <w:t>Placed on either side of a battlefield are 2 kitchens. These are the playground for each cook (player) to prepare for battle and interact with the battlefield.</w:t>
+      </w:r>
+      <w:r>
+        <w:rPr>
+          <w:lang w:val="en-US"/>
+        </w:rPr>
+        <w:t xml:space="preserve"> The scene will be visible through a top-down camera</w:t>
+      </w:r>
+      <w:r>
+        <w:rPr>
+          <w:lang w:val="en-US"/>
+        </w:rPr>
+        <w:t xml:space="preserve">, tilted a little bit for a nice perspective, </w:t>
+      </w:r>
+      <w:r>
+        <w:rPr>
+          <w:lang w:val="en-US"/>
+        </w:rPr>
+        <w:t>which encompasses everything.</w:t>
+      </w:r>
+    </w:p>
+    <w:p>
+      <w:pPr>
+        <w:pStyle w:val="Heading3"/>
+        <w:rPr>
+          <w:lang w:val="en-US"/>
+        </w:rPr>
+      </w:pPr>
+      <w:r>
+        <w:rPr>
+          <w:lang w:val="en-US"/>
+        </w:rPr>
+        <w:t>Walk trough of a round of p</w:t>
+      </w:r>
+      <w:r>
+        <w:rPr>
+          <w:lang w:val="en-US"/>
+        </w:rPr>
+        <w:t>layer versus player</w:t>
+      </w:r>
+      <w:r>
+        <w:rPr>
+          <w:lang w:val="en-US"/>
+        </w:rPr>
+        <w:t xml:space="preserve"> combat</w:t>
+      </w:r>
+    </w:p>
+    <w:p>
+      <w:pPr>
+        <w:rPr>
+          <w:lang w:val="en-US"/>
+        </w:rPr>
+      </w:pPr>
+      <w:r>
+        <w:rPr>
+          <w:lang w:val="en-US"/>
+        </w:rPr>
+        <w:t>As the resources (e.g. vegetables, fruits, meat, sweats) arrive on both side of the battlefield, the cooks can start preparing dishes</w:t>
+      </w:r>
+      <w:r>
+        <w:rPr>
+          <w:lang w:val="en-US"/>
+        </w:rPr>
+        <w:t xml:space="preserve"> on a set furnace of numbers</w:t>
+      </w:r>
+      <w:r>
+        <w:rPr>
+          <w:lang w:val="en-US"/>
+        </w:rPr>
+        <w:t xml:space="preserve">. These will however not turn out to be the traditional dishes, war machines will be created. Each cook needs to </w:t>
+      </w:r>
+      <w:r>
+        <w:rPr>
+          <w:lang w:val="en-US"/>
+        </w:rPr>
+        <w:t xml:space="preserve">always be on their toes, as you take </w:t>
+      </w:r>
+      <w:r>
+        <w:rPr>
+          <w:lang w:val="en-US"/>
+        </w:rPr>
+        <w:t xml:space="preserve">your dish </w:t>
+      </w:r>
+      <w:r>
+        <w:rPr>
+          <w:lang w:val="en-US"/>
+        </w:rPr>
+        <w:t>to throw on to the battlefield you might be to</w:t>
+      </w:r>
+      <w:r>
+        <w:rPr>
+          <w:lang w:val="en-US"/>
+        </w:rPr>
+        <w:t>o</w:t>
+      </w:r>
+      <w:r>
+        <w:rPr>
+          <w:lang w:val="en-US"/>
+        </w:rPr>
+        <w:t xml:space="preserve"> early or to</w:t>
+      </w:r>
+      <w:r>
+        <w:rPr>
+          <w:lang w:val="en-US"/>
+        </w:rPr>
+        <w:t>o</w:t>
+      </w:r>
+      <w:r>
+        <w:rPr>
+          <w:lang w:val="en-US"/>
+        </w:rPr>
+        <w:t xml:space="preserve"> late resulting in weaker dishes to fight your opponents perfectly cooked </w:t>
+      </w:r>
+      <w:r>
+        <w:rPr>
+          <w:lang w:val="en-US"/>
+        </w:rPr>
+        <w:t>dish</w:t>
+      </w:r>
+      <w:r>
+        <w:rPr>
+          <w:lang w:val="en-US"/>
+        </w:rPr>
+        <w:t>.</w:t>
+      </w:r>
+      <w:r>
+        <w:rPr>
+          <w:lang w:val="en-US"/>
+        </w:rPr>
+        <w:t xml:space="preserve"> Once a troop/dish lands on the battlefield it gains consciousness</w:t>
+      </w:r>
+      <w:r>
+        <w:rPr>
+          <w:lang w:val="en-US"/>
+        </w:rPr>
+        <w:t xml:space="preserve">, it starts traversing the battlefield </w:t>
+      </w:r>
+      <w:r>
+        <w:rPr>
+          <w:lang w:val="en-US"/>
+        </w:rPr>
+        <w:t xml:space="preserve">moving towards one of the opposing 2 towers. Their goal is to take one of those towers down and </w:t>
+      </w:r>
+      <w:r>
+        <w:rPr>
+          <w:lang w:val="en-US"/>
+        </w:rPr>
+        <w:t xml:space="preserve">after that </w:t>
+      </w:r>
+      <w:r>
+        <w:rPr>
+          <w:lang w:val="en-US"/>
+        </w:rPr>
+        <w:t>they start</w:t>
+      </w:r>
+      <w:r>
+        <w:rPr>
+          <w:lang w:val="en-US"/>
+        </w:rPr>
+        <w:t xml:space="preserve"> </w:t>
+      </w:r>
+      <w:r>
+        <w:rPr>
+          <w:lang w:val="en-US"/>
+        </w:rPr>
+        <w:t>attacking the other persons kitchen.</w:t>
+      </w:r>
+      <w:r>
+        <w:rPr>
+          <w:lang w:val="en-US"/>
+        </w:rPr>
+        <w:t xml:space="preserve"> If the kitchen is touched with only a single </w:t>
+      </w:r>
+      <w:r>
+        <w:rPr>
+          <w:lang w:val="en-US"/>
+        </w:rPr>
+        <w:t>bullet,</w:t>
+      </w:r>
+      <w:r>
+        <w:rPr>
+          <w:lang w:val="en-US"/>
+        </w:rPr>
+        <w:t xml:space="preserve"> then the game is over. </w:t>
+      </w:r>
+      <w:r>
+        <w:rPr>
+          <w:lang w:val="en-US"/>
+        </w:rPr>
+        <w:t>These towers are not defenseless of course</w:t>
+      </w:r>
+      <w:r>
+        <w:rPr>
+          <w:lang w:val="en-US"/>
+        </w:rPr>
+        <w:t>. W</w:t>
+      </w:r>
+      <w:r>
+        <w:rPr>
+          <w:lang w:val="en-US"/>
+        </w:rPr>
+        <w:t xml:space="preserve">hen enemy troops enter their </w:t>
+      </w:r>
+      <w:r>
+        <w:rPr>
+          <w:lang w:val="en-US"/>
+        </w:rPr>
+        <w:t>territory,</w:t>
+      </w:r>
+      <w:r>
+        <w:rPr>
+          <w:lang w:val="en-US"/>
+        </w:rPr>
+        <w:t xml:space="preserve"> </w:t>
+      </w:r>
+      <w:r>
+        <w:rPr>
+          <w:lang w:val="en-US"/>
+        </w:rPr>
+        <w:t>they start shooting at them. They are however not the strongest and will need assistance from their own camp to eliminate opponents</w:t>
+      </w:r>
+      <w:r>
+        <w:rPr>
+          <w:lang w:val="en-US"/>
+        </w:rPr>
+        <w:t>.</w:t>
+      </w:r>
+    </w:p>
+    <w:p>
+      <w:pPr>
+        <w:pStyle w:val="Heading3"/>
+        <w:rPr>
+          <w:lang w:val="en-US"/>
+        </w:rPr>
+      </w:pPr>
+      <w:r>
+        <w:rPr>
+          <w:lang w:val="en-US"/>
+        </w:rPr>
+        <w:t>Controls</w:t>
+      </w:r>
+    </w:p>
+    <w:p>
+      <w:pPr>
+        <w:rPr>
+          <w:lang w:val="en-US"/>
+        </w:rPr>
+      </w:pPr>
+      <w:r>
+        <w:rPr>
+          <w:lang w:val="en-US"/>
+        </w:rPr>
+        <w:t>Each player can control their cook with the joystick</w:t>
+      </w:r>
+      <w:r>
+        <w:rPr>
+          <w:lang w:val="en-US"/>
+        </w:rPr>
+        <w:t>. To pick up</w:t>
+      </w:r>
+      <w:r>
+        <w:rPr>
+          <w:lang w:val="en-US"/>
+        </w:rPr>
+        <w:t>/drop</w:t>
+      </w:r>
+      <w:r>
+        <w:rPr>
+          <w:lang w:val="en-US"/>
+        </w:rPr>
+        <w:t xml:space="preserve"> resources</w:t>
+      </w:r>
+      <w:r>
+        <w:rPr>
+          <w:lang w:val="en-US"/>
+        </w:rPr>
+        <w:t xml:space="preserve"> on the floor or a furnace</w:t>
+      </w:r>
+      <w:r>
+        <w:rPr>
+          <w:lang w:val="en-US"/>
+        </w:rPr>
+        <w:t xml:space="preserve">, press the </w:t>
+      </w:r>
+      <w:r>
+        <w:rPr>
+          <w:lang w:val="en-US"/>
+        </w:rPr>
+        <w:t>A-Button. To dash</w:t>
+      </w:r>
+      <w:r>
+        <w:rPr>
+          <w:lang w:val="en-US"/>
+        </w:rPr>
+        <w:t xml:space="preserve">, </w:t>
+      </w:r>
+      <w:r>
+        <w:rPr>
+          <w:lang w:val="en-US"/>
+        </w:rPr>
+        <w:t xml:space="preserve">press </w:t>
+      </w:r>
+      <w:r>
+        <w:rPr>
+          <w:lang w:val="en-US"/>
+        </w:rPr>
+        <w:t xml:space="preserve">the </w:t>
+      </w:r>
+      <w:r>
+        <w:rPr>
+          <w:lang w:val="en-US"/>
+        </w:rPr>
+        <w:t>B-Button</w:t>
+      </w:r>
+      <w:r>
+        <w:rPr>
+          <w:lang w:val="en-US"/>
+        </w:rPr>
+        <w:t>.</w:t>
+      </w:r>
+      <w:r>
+        <w:rPr>
+          <w:lang w:val="en-US"/>
+        </w:rPr>
+        <w:t xml:space="preserve"> </w:t>
+      </w:r>
+      <w:r>
+        <w:rPr>
+          <w:lang w:val="en-US"/>
+        </w:rPr>
+        <w:t>To throw items on to the battlefield, you hold the X-Button, you stop moving and</w:t>
+      </w:r>
+      <w:r>
+        <w:rPr>
+          <w:lang w:val="en-US"/>
+        </w:rPr>
+        <w:t xml:space="preserve"> aim. Release to initiate the throw.</w:t>
+      </w:r>
       <w:r>
         <w:rPr>
           <w:lang w:val="en-US"/>
@@ -959,6 +1397,12 @@
           <w:lang w:val="en-US"/>
         </w:rPr>
       </w:pPr>
+      <w:r>
+        <w:rPr>
+          <w:lang w:val="en-US"/>
+        </w:rPr>
+        <w:t>Our goal with this project is to develop a polished and professional game that blends the excitement of strategic battles with the creativity of cooking. We want it to feel like a finished indie product, not just a student project, with smooth and intuitive gameplay, moments of discovery and surprise, and high-quality art that enhances the overall experience.</w:t>
+      </w:r>
     </w:p>
     <w:p>
       <w:pPr>
@@ -1041,17 +1485,36 @@
     </w:p>
     <w:p>
       <w:pPr>
-        <w:rPr>
-          <w:lang w:val="en-US"/>
-        </w:rPr>
-      </w:pPr>
-    </w:p>
-    <w:p>
-      <w:pPr>
-        <w:rPr>
-          <w:lang w:val="en-US"/>
-        </w:rPr>
-      </w:pPr>
+        <w:numPr>
+          <w:ilvl w:val="0"/>
+          <w:numId w:val="2"/>
+        </w:numPr>
+      </w:pPr>
+      <w:r>
+        <w:t>Strive to reach at least finalist status in The Rookies, with a strong ambition to be recognized as Highly Commended.</w:t>
+      </w:r>
+    </w:p>
+    <w:p>
+      <w:pPr>
+        <w:numPr>
+          <w:ilvl w:val="0"/>
+          <w:numId w:val="2"/>
+        </w:numPr>
+      </w:pPr>
+      <w:r>
+        <w:t>Secure a win at the Belgian Game Awards.</w:t>
+      </w:r>
+    </w:p>
+    <w:p>
+      <w:pPr>
+        <w:numPr>
+          <w:ilvl w:val="0"/>
+          <w:numId w:val="2"/>
+        </w:numPr>
+      </w:pPr>
+      <w:r>
+        <w:t>Showcase this project in our portfolio to highlight our knowledge of the game development process and our skills in utilizing team management tools.</w:t>
+      </w:r>
     </w:p>
     <w:p>
       <w:pPr>
@@ -1106,13 +1569,35 @@
           <w:lang w:val="en-US"/>
         </w:rPr>
       </w:pPr>
-    </w:p>
-    <w:p>
-      <w:pPr>
-        <w:rPr>
-          <w:lang w:val="en-US"/>
-        </w:rPr>
-      </w:pPr>
+      <w:r>
+        <w:rPr>
+          <w:lang w:val="en-US"/>
+        </w:rPr>
+        <w:t>We plan to develop the game in Unreal Engine.</w:t>
+      </w:r>
+    </w:p>
+    <w:p>
+      <w:pPr>
+        <w:rPr>
+          <w:lang w:val="en-US"/>
+        </w:rPr>
+      </w:pPr>
+      <w:r>
+        <w:rPr>
+          <w:lang w:val="en-US"/>
+        </w:rPr>
+        <w:t>Programmers: Visual studio, rider</w:t>
+      </w:r>
+      <w:r>
+        <w:rPr>
+          <w:lang w:val="en-US"/>
+        </w:rPr>
+        <w:br/>
+        <w:t xml:space="preserve">Artists: </w:t>
+      </w:r>
+      <w:r>
+        <w:t>Maya, Zbrush, Substance Painter &amp; Designer, Houdini (if found useful), Photoshop</w:t>
+      </w:r>
     </w:p>
     <w:p>
       <w:pPr>
@@ -1172,18 +1657,9 @@
       </w:r>
     </w:p>
     <w:p>
-      <w:pPr>
-        <w:rPr>
-          <w:lang w:val="en-US"/>
-        </w:rPr>
-      </w:pPr>
-    </w:p>
-    <w:p>
-      <w:pPr>
-        <w:rPr>
-          <w:lang w:val="en-US"/>
-        </w:rPr>
-      </w:pPr>
+      <w:r>
+        <w:t>We're planning to release the game on Itch.io, a great platform for creative projects like this, and on Steam with the school's support.</w:t>
+      </w:r>
     </w:p>
     <w:p>
       <w:pPr>
@@ -1236,6 +1712,22 @@
           <w:lang w:val="en-US"/>
         </w:rPr>
         <w:t>.</w:t>
+      </w:r>
+    </w:p>
+    <w:p>
+      <w:pPr>
+        <w:rPr>
+          <w:rFonts w:ascii="Calibri" w:eastAsia="Calibri" w:hAnsi="Calibri" w:cs="Calibri"/>
+          <w:bCs/>
+          <w:lang w:val="en-US"/>
+        </w:rPr>
+      </w:pPr>
+      <w:r>
+        <w:rPr>
+          <w:rFonts w:ascii="Calibri" w:eastAsia="Calibri" w:hAnsi="Calibri" w:cs="Calibri"/>
+          <w:bCs/>
+        </w:rPr>
+        <w:t>Our target audience consists of young adults and teens, specifically those aged 16-30, who enjoy competitive, strategy-based games with a unique twist. We’re focusing on players who appreciate the combination of fast-paced action and creative problem-solving. This demographic is likely to engage with the game's blend of strategic thinking and fun, cooperative elements, making it appealing to both casual and more dedicated gamers.</w:t>
       </w:r>
     </w:p>
     <w:p>
@@ -1327,6 +1819,115 @@
           <w:lang w:val="en-US"/>
         </w:rPr>
         <w:br/>
+      </w:r>
+      <w:r>
+        <w:rPr>
+          <w:noProof/>
+        </w:rPr>
+        <w:drawing>
+          <wp:inline distT="0" distB="0" distL="0" distR="0" wp14:anchorId="6F0486E7" wp14:editId="7B62E3CE">
+            <wp:extent cx="5718412" cy="3216608"/>
+            <wp:effectExtent l="0" t="0" r="0" b="0"/>
+            <wp:docPr id="2123919060" name="Picture 1" descr="A drawing of a person's foot&#10;&#10;Description automatically generated"/>
+            <wp:cNvGraphicFramePr>
+              <a:graphicFrameLocks xmlns:a="http://schemas.openxmlformats.org/drawingml/2006/main" noChangeAspect="1"/>
+            </wp:cNvGraphicFramePr>
+            <a:graphic xmlns:a="http://schemas.openxmlformats.org/drawingml/2006/main">
+              <a:graphicData uri="http://schemas.openxmlformats.org/drawingml/2006/picture">
+                <pic:pic xmlns:pic="http://schemas.openxmlformats.org/drawingml/2006/picture">
+                  <pic:nvPicPr>
+                    <pic:cNvPr id="2123919060" name="Picture 1" descr="A drawing of a person's foot&#10;&#10;Description automatically generated"/>
+                    <pic:cNvPicPr>
+                      <a:picLocks noChangeAspect="1" noChangeArrowheads="1"/>
+                    </pic:cNvPicPr>
+                  </pic:nvPicPr>
+                  <pic:blipFill>
+                    <a:blip r:embed="rId9" cstate="print">
+                      <a:extLst>
+                        <a:ext uri="{28A0092B-C50C-407E-A947-70E740481C1C}">
+                          <a14:useLocalDpi xmlns:a14="http://schemas.microsoft.com/office/drawing/2010/main" val="0"/>
+                        </a:ext>
+                      </a:extLst>
+                    </a:blip>
+                    <a:srcRect/>
+                    <a:stretch>
+                      <a:fillRect/>
+                    </a:stretch>
+                  </pic:blipFill>
+                  <pic:spPr bwMode="auto">
+                    <a:xfrm>
+                      <a:off x="0" y="0"/>
+                      <a:ext cx="5744100" cy="3231057"/>
+                    </a:xfrm>
+                    <a:prstGeom prst="rect">
+                      <a:avLst/>
+                    </a:prstGeom>
+                    <a:noFill/>
+                    <a:ln>
+                      <a:noFill/>
+                    </a:ln>
+                  </pic:spPr>
+                </pic:pic>
+              </a:graphicData>
+            </a:graphic>
+          </wp:inline>
+        </w:drawing>
+      </w:r>
+      <w:r>
+        <w:t xml:space="preserve"> </w:t>
+      </w:r>
+      <w:r>
+        <w:rPr>
+          <w:noProof/>
+        </w:rPr>
+        <w:drawing>
+          <wp:inline distT="0" distB="0" distL="0" distR="0" wp14:anchorId="0C39F488" wp14:editId="1D3AFF5A">
+            <wp:extent cx="5760720" cy="3241675"/>
+            <wp:effectExtent l="0" t="0" r="0" b="0"/>
+            <wp:docPr id="2041632067" name="Picture 2" descr="Cartoon characters with arms and arms&#10;&#10;Description automatically generated with medium confidence"/>
+            <wp:cNvGraphicFramePr>
+              <a:graphicFrameLocks xmlns:a="http://schemas.openxmlformats.org/drawingml/2006/main" noChangeAspect="1"/>
+            </wp:cNvGraphicFramePr>
+            <a:graphic xmlns:a="http://schemas.openxmlformats.org/drawingml/2006/main">
+              <a:graphicData uri="http://schemas.openxmlformats.org/drawingml/2006/picture">
+                <pic:pic xmlns:pic="http://schemas.openxmlformats.org/drawingml/2006/picture">
+                  <pic:nvPicPr>
+                    <pic:cNvPr id="2041632067" name="Picture 2" descr="Cartoon characters with arms and arms&#10;&#10;Description automatically generated with medium confidence"/>
+                    <pic:cNvPicPr>
+                      <a:picLocks noChangeAspect="1" noChangeArrowheads="1"/>
+                    </pic:cNvPicPr>
+                  </pic:nvPicPr>
+                  <pic:blipFill>
+                    <a:blip r:embed="rId10" cstate="print">
+                      <a:extLst>
+                        <a:ext uri="{28A0092B-C50C-407E-A947-70E740481C1C}">
+                          <a14:useLocalDpi xmlns:a14="http://schemas.microsoft.com/office/drawing/2010/main" val="0"/>
+                        </a:ext>
+                      </a:extLst>
+                    </a:blip>
+                    <a:srcRect/>
+                    <a:stretch>
+                      <a:fillRect/>
+                    </a:stretch>
+                  </pic:blipFill>
+                  <pic:spPr bwMode="auto">
+                    <a:xfrm>
+                      <a:off x="0" y="0"/>
+                      <a:ext cx="5760720" cy="3241675"/>
+                    </a:xfrm>
+                    <a:prstGeom prst="rect">
+                      <a:avLst/>
+                    </a:prstGeom>
+                    <a:noFill/>
+                    <a:ln>
+                      <a:noFill/>
+                    </a:ln>
+                  </pic:spPr>
+                </pic:pic>
+              </a:graphicData>
+            </a:graphic>
+          </wp:inline>
+        </w:drawing>
       </w:r>
     </w:p>
     <w:sectPr>
@@ -1340,8 +1941,157 @@
 </file>
 
 <file path=word/numbering.xml><?xml version="1.0" encoding="utf-8"?>
-<w:numbering xmlns:wpc="http://schemas.microsoft.com/office/word/2010/wordprocessingCanvas" xmlns:cx="http://schemas.microsoft.com/office/drawing/2014/chartex" xmlns:cx1="http://schemas.microsoft.com/office/drawing/2015/9/8/chartex" xmlns:cx2="http://schemas.microsoft.com/office/drawing/2015/10/21/chartex" xmlns:cx3="http://schemas.microsoft.com/office/drawing/2016/5/9/chartex" xmlns:cx4="http://schemas.microsoft.com/office/drawing/2016/5/10/chartex" xmlns:cx5="http://schemas.microsoft.com/office/drawing/2016/5/11/chartex" xmlns:cx6="http://schemas.microsoft.com/office/drawing/2016/5/12/chartex" xmlns:cx7="http://schemas.microsoft.com/office/drawing/2016/5/13/chartex" xmlns:cx8="http://schemas.microsoft.com/office/drawing/2016/5/14/chartex" xmlns:mc="http://schemas.openxmlformats.org/markup-compatibility/2006" xmlns:aink="http://schemas.microsoft.com/office/drawing/2016/ink" xmlns:am3d="http://schemas.microsoft.com/office/drawing/2017/model3d" xmlns:o="urn:schemas-microsoft-com:office:office" xmlns:oel="http://schemas.microsoft.com/office/2019/extlst" xmlns:r="http://schemas.openxmlformats.org/officeDocument/2006/relationships" xmlns:m="http://schemas.openxmlformats.org/officeDocument/2006/math" xmlns:v="urn:schemas-microsoft-com:vml" xmlns:wp14="http://schemas.microsoft.com/office/word/2010/wordprocessingDrawing" xmlns:wp="http://schemas.openxmlformats.org/drawingml/2006/wordprocessingDrawing" xmlns:w10="urn:schemas-microsoft-com:office:word" xmlns:w="http://schemas.openxmlformats.org/wordprocessingml/2006/main" xmlns:w14="http://schemas.microsoft.com/office/word/2010/wordml" xmlns:w15="http://schemas.microsoft.com/office/word/2012/wordml" xmlns:w16cex="http://schemas.microsoft.com/office/word/2018/wordml/cex" xmlns:w16cid="http://schemas.microsoft.com/office/word/2016/wordml/cid" xmlns:w16="http://schemas.microsoft.com/office/word/2018/wordml" xmlns:w16sdtdh="http://schemas.microsoft.com/office/word/2020/wordml/sdtdatahash" xmlns:w16se="http://schemas.microsoft.com/office/word/2015/wordml/symex" xmlns:wpg="http://schemas.microsoft.com/office/word/2010/wordprocessingGroup" xmlns:wpi="http://schemas.microsoft.com/office/word/2010/wordprocessingInk" xmlns:wne="http://schemas.microsoft.com/office/word/2006/wordml" xmlns:wps="http://schemas.microsoft.com/office/word/2010/wordprocessingShape" mc:Ignorable="w14 w15 w16se w16cid w16 w16cex w16sdtdh wp14">
+<w:numbering xmlns:wpc="http://schemas.microsoft.com/office/word/2010/wordprocessingCanvas" xmlns:cx="http://schemas.microsoft.com/office/drawing/2014/chartex" xmlns:cx1="http://schemas.microsoft.com/office/drawing/2015/9/8/chartex" xmlns:cx2="http://schemas.microsoft.com/office/drawing/2015/10/21/chartex" xmlns:cx3="http://schemas.microsoft.com/office/drawing/2016/5/9/chartex" xmlns:cx4="http://schemas.microsoft.com/office/drawing/2016/5/10/chartex" xmlns:cx5="http://schemas.microsoft.com/office/drawing/2016/5/11/chartex" xmlns:cx6="http://schemas.microsoft.com/office/drawing/2016/5/12/chartex" xmlns:cx7="http://schemas.microsoft.com/office/drawing/2016/5/13/chartex" xmlns:cx8="http://schemas.microsoft.com/office/drawing/2016/5/14/chartex" xmlns:mc="http://schemas.openxmlformats.org/markup-compatibility/2006" xmlns:aink="http://schemas.microsoft.com/office/drawing/2016/ink" xmlns:am3d="http://schemas.microsoft.com/office/drawing/2017/model3d" xmlns:o="urn:schemas-microsoft-com:office:office" xmlns:oel="http://schemas.microsoft.com/office/2019/extlst" xmlns:r="http://schemas.openxmlformats.org/officeDocument/2006/relationships" xmlns:m="http://schemas.openxmlformats.org/officeDocument/2006/math" xmlns:v="urn:schemas-microsoft-com:vml" xmlns:wp14="http://schemas.microsoft.com/office/word/2010/wordprocessingDrawing" xmlns:wp="http://schemas.openxmlformats.org/drawingml/2006/wordprocessingDrawing" xmlns:w10="urn:schemas-microsoft-com:office:word" xmlns:w="http://schemas.openxmlformats.org/wordprocessingml/2006/main" xmlns:w14="http://schemas.microsoft.com/office/word/2010/wordml" xmlns:w15="http://schemas.microsoft.com/office/word/2012/wordml" xmlns:w16cex="http://schemas.microsoft.com/office/word/2018/wordml/cex" xmlns:w16cid="http://schemas.microsoft.com/office/word/2016/wordml/cid" xmlns:w16="http://schemas.microsoft.com/office/word/2018/wordml" xmlns:w16du="http://schemas.microsoft.com/office/word/2023/wordml/word16du" xmlns:w16sdtdh="http://schemas.microsoft.com/office/word/2020/wordml/sdtdatahash" xmlns:w16se="http://schemas.microsoft.com/office/word/2015/wordml/symex" xmlns:wpg="http://schemas.microsoft.com/office/word/2010/wordprocessingGroup" xmlns:wpi="http://schemas.microsoft.com/office/word/2010/wordprocessingInk" xmlns:wne="http://schemas.microsoft.com/office/word/2006/wordml" xmlns:wps="http://schemas.microsoft.com/office/word/2010/wordprocessingShape" mc:Ignorable="w14 w15 w16se w16cid w16 w16cex w16sdtdh w16du wp14">
   <w:abstractNum w:abstractNumId="0" w15:restartNumberingAfterBreak="0">
+    <w:nsid w:val="19EE7627"/>
+    <w:multiLevelType w:val="multilevel"/>
+    <w:tmpl w:val="EA3CA76C"/>
+    <w:lvl w:ilvl="0">
+      <w:start w:val="1"/>
+      <w:numFmt w:val="bullet"/>
+      <w:lvlText w:val=""/>
+      <w:lvlJc w:val="left"/>
+      <w:pPr>
+        <w:tabs>
+          <w:tab w:val="num" w:pos="720"/>
+        </w:tabs>
+        <w:ind w:left="720" w:hanging="360"/>
+      </w:pPr>
+      <w:rPr>
+        <w:rFonts w:ascii="Symbol" w:hAnsi="Symbol" w:hint="default"/>
+        <w:sz w:val="20"/>
+      </w:rPr>
+    </w:lvl>
+    <w:lvl w:ilvl="1">
+      <w:start w:val="1"/>
+      <w:numFmt w:val="bullet"/>
+      <w:lvlText w:val="o"/>
+      <w:lvlJc w:val="left"/>
+      <w:pPr>
+        <w:tabs>
+          <w:tab w:val="num" w:pos="1440"/>
+        </w:tabs>
+        <w:ind w:left="1440" w:hanging="360"/>
+      </w:pPr>
+      <w:rPr>
+        <w:rFonts w:ascii="Courier New" w:hAnsi="Courier New" w:cs="Times New Roman" w:hint="default"/>
+        <w:sz w:val="20"/>
+      </w:rPr>
+    </w:lvl>
+    <w:lvl w:ilvl="2">
+      <w:start w:val="1"/>
+      <w:numFmt w:val="bullet"/>
+      <w:lvlText w:val=""/>
+      <w:lvlJc w:val="left"/>
+      <w:pPr>
+        <w:tabs>
+          <w:tab w:val="num" w:pos="2160"/>
+        </w:tabs>
+        <w:ind w:left="2160" w:hanging="360"/>
+      </w:pPr>
+      <w:rPr>
+        <w:rFonts w:ascii="Wingdings" w:hAnsi="Wingdings" w:hint="default"/>
+        <w:sz w:val="20"/>
+      </w:rPr>
+    </w:lvl>
+    <w:lvl w:ilvl="3">
+      <w:start w:val="1"/>
+      <w:numFmt w:val="bullet"/>
+      <w:lvlText w:val=""/>
+      <w:lvlJc w:val="left"/>
+      <w:pPr>
+        <w:tabs>
+          <w:tab w:val="num" w:pos="2880"/>
+        </w:tabs>
+        <w:ind w:left="2880" w:hanging="360"/>
+      </w:pPr>
+      <w:rPr>
+        <w:rFonts w:ascii="Wingdings" w:hAnsi="Wingdings" w:hint="default"/>
+        <w:sz w:val="20"/>
+      </w:rPr>
+    </w:lvl>
+    <w:lvl w:ilvl="4">
+      <w:start w:val="1"/>
+      <w:numFmt w:val="bullet"/>
+      <w:lvlText w:val=""/>
+      <w:lvlJc w:val="left"/>
+      <w:pPr>
+        <w:tabs>
+          <w:tab w:val="num" w:pos="3600"/>
+        </w:tabs>
+        <w:ind w:left="3600" w:hanging="360"/>
+      </w:pPr>
+      <w:rPr>
+        <w:rFonts w:ascii="Wingdings" w:hAnsi="Wingdings" w:hint="default"/>
+        <w:sz w:val="20"/>
+      </w:rPr>
+    </w:lvl>
+    <w:lvl w:ilvl="5">
+      <w:start w:val="1"/>
+      <w:numFmt w:val="bullet"/>
+      <w:lvlText w:val=""/>
+      <w:lvlJc w:val="left"/>
+      <w:pPr>
+        <w:tabs>
+          <w:tab w:val="num" w:pos="4320"/>
+        </w:tabs>
+        <w:ind w:left="4320" w:hanging="360"/>
+      </w:pPr>
+      <w:rPr>
+        <w:rFonts w:ascii="Wingdings" w:hAnsi="Wingdings" w:hint="default"/>
+        <w:sz w:val="20"/>
+      </w:rPr>
+    </w:lvl>
+    <w:lvl w:ilvl="6">
+      <w:start w:val="1"/>
+      <w:numFmt w:val="bullet"/>
+      <w:lvlText w:val=""/>
+      <w:lvlJc w:val="left"/>
+      <w:pPr>
+        <w:tabs>
+          <w:tab w:val="num" w:pos="5040"/>
+        </w:tabs>
+        <w:ind w:left="5040" w:hanging="360"/>
+      </w:pPr>
+      <w:rPr>
+        <w:rFonts w:ascii="Wingdings" w:hAnsi="Wingdings" w:hint="default"/>
+        <w:sz w:val="20"/>
+      </w:rPr>
+    </w:lvl>
+    <w:lvl w:ilvl="7">
+      <w:start w:val="1"/>
+      <w:numFmt w:val="bullet"/>
+      <w:lvlText w:val=""/>
+      <w:lvlJc w:val="left"/>
+      <w:pPr>
+        <w:tabs>
+          <w:tab w:val="num" w:pos="5760"/>
+        </w:tabs>
+        <w:ind w:left="5760" w:hanging="360"/>
+      </w:pPr>
+      <w:rPr>
+        <w:rFonts w:ascii="Wingdings" w:hAnsi="Wingdings" w:hint="default"/>
+        <w:sz w:val="20"/>
+      </w:rPr>
+    </w:lvl>
+    <w:lvl w:ilvl="8">
+      <w:start w:val="1"/>
+      <w:numFmt w:val="bullet"/>
+      <w:lvlText w:val=""/>
+      <w:lvlJc w:val="left"/>
+      <w:pPr>
+        <w:tabs>
+          <w:tab w:val="num" w:pos="6480"/>
+        </w:tabs>
+        <w:ind w:left="6480" w:hanging="360"/>
+      </w:pPr>
+      <w:rPr>
+        <w:rFonts w:ascii="Wingdings" w:hAnsi="Wingdings" w:hint="default"/>
+        <w:sz w:val="20"/>
+      </w:rPr>
+    </w:lvl>
+  </w:abstractNum>
+  <w:abstractNum w:abstractNumId="1" w15:restartNumberingAfterBreak="0">
     <w:nsid w:val="78C02D02"/>
     <w:multiLevelType w:val="hybridMultilevel"/>
     <w:tmpl w:val="B21ED938"/>
@@ -1455,13 +2205,25 @@
     </w:lvl>
   </w:abstractNum>
   <w:num w:numId="1" w16cid:durableId="730035896">
+    <w:abstractNumId w:val="1"/>
+  </w:num>
+  <w:num w:numId="2" w16cid:durableId="1956449750">
     <w:abstractNumId w:val="0"/>
+    <w:lvlOverride w:ilvl="0"/>
+    <w:lvlOverride w:ilvl="1"/>
+    <w:lvlOverride w:ilvl="2"/>
+    <w:lvlOverride w:ilvl="3"/>
+    <w:lvlOverride w:ilvl="4"/>
+    <w:lvlOverride w:ilvl="5"/>
+    <w:lvlOverride w:ilvl="6"/>
+    <w:lvlOverride w:ilvl="7"/>
+    <w:lvlOverride w:ilvl="8"/>
   </w:num>
 </w:numbering>
 </file>
 
 <file path=word/styles.xml><?xml version="1.0" encoding="utf-8"?>
-<w:styles xmlns:mc="http://schemas.openxmlformats.org/markup-compatibility/2006" xmlns:r="http://schemas.openxmlformats.org/officeDocument/2006/relationships" xmlns:w="http://schemas.openxmlformats.org/wordprocessingml/2006/main" xmlns:w14="http://schemas.microsoft.com/office/word/2010/wordml" xmlns:w15="http://schemas.microsoft.com/office/word/2012/wordml" xmlns:w16cex="http://schemas.microsoft.com/office/word/2018/wordml/cex" xmlns:w16cid="http://schemas.microsoft.com/office/word/2016/wordml/cid" xmlns:w16="http://schemas.microsoft.com/office/word/2018/wordml" xmlns:w16sdtdh="http://schemas.microsoft.com/office/word/2020/wordml/sdtdatahash" xmlns:w16se="http://schemas.microsoft.com/office/word/2015/wordml/symex" mc:Ignorable="w14 w15 w16se w16cid w16 w16cex w16sdtdh">
+<w:styles xmlns:mc="http://schemas.openxmlformats.org/markup-compatibility/2006" xmlns:r="http://schemas.openxmlformats.org/officeDocument/2006/relationships" xmlns:w="http://schemas.openxmlformats.org/wordprocessingml/2006/main" xmlns:w14="http://schemas.microsoft.com/office/word/2010/wordml" xmlns:w15="http://schemas.microsoft.com/office/word/2012/wordml" xmlns:w16cex="http://schemas.microsoft.com/office/word/2018/wordml/cex" xmlns:w16cid="http://schemas.microsoft.com/office/word/2016/wordml/cid" xmlns:w16="http://schemas.microsoft.com/office/word/2018/wordml" xmlns:w16du="http://schemas.microsoft.com/office/word/2023/wordml/word16du" xmlns:w16sdtdh="http://schemas.microsoft.com/office/word/2020/wordml/sdtdatahash" xmlns:w16se="http://schemas.microsoft.com/office/word/2015/wordml/symex" mc:Ignorable="w14 w15 w16se w16cid w16 w16cex w16sdtdh w16du">
   <w:docDefaults>
     <w:rPrDefault>
       <w:rPr>
@@ -1902,10 +2664,31 @@
       <w:szCs w:val="26"/>
     </w:rPr>
   </w:style>
+  <w:style w:type="paragraph" w:styleId="Heading3">
+    <w:name w:val="heading 3"/>
+    <w:basedOn w:val="Normal"/>
+    <w:next w:val="Normal"/>
+    <w:link w:val="Heading3Char"/>
+    <w:uiPriority w:val="9"/>
+    <w:unhideWhenUsed/>
+    <w:qFormat/>
+    <w:rsid w:val="004D3630"/>
+    <w:pPr>
+      <w:keepNext/>
+      <w:keepLines/>
+      <w:spacing w:before="40" w:after="0"/>
+      <w:outlineLvl w:val="2"/>
+    </w:pPr>
+    <w:rPr>
+      <w:rFonts w:asciiTheme="majorHAnsi" w:eastAsiaTheme="majorEastAsia" w:hAnsiTheme="majorHAnsi" w:cstheme="majorBidi"/>
+      <w:color w:val="1F4D78" w:themeColor="accent1" w:themeShade="7F"/>
+      <w:sz w:val="24"/>
+      <w:szCs w:val="24"/>
+    </w:rPr>
+  </w:style>
   <w:style w:type="character" w:default="1" w:styleId="DefaultParagraphFont">
     <w:name w:val="Default Paragraph Font"/>
     <w:uiPriority w:val="1"/>
-    <w:semiHidden/>
     <w:unhideWhenUsed/>
   </w:style>
   <w:style w:type="table" w:default="1" w:styleId="TableNormal">
@@ -2087,7 +2870,7 @@
       </w:rPr>
     </w:tblStylePr>
   </w:style>
-  <w:style w:type="table" w:styleId="GridTable1Light-Accent2">
+  <w:style w:type="table" w:styleId="GridTable1LightAccent2">
     <w:name w:val="Grid Table 1 Light Accent 2"/>
     <w:basedOn w:val="TableNormal"/>
     <w:uiPriority w:val="46"/>
@@ -2209,6 +2992,19 @@
       <w:ind w:left="720"/>
       <w:contextualSpacing/>
     </w:pPr>
+  </w:style>
+  <w:style w:type="character" w:customStyle="1" w:styleId="Heading3Char">
+    <w:name w:val="Heading 3 Char"/>
+    <w:basedOn w:val="DefaultParagraphFont"/>
+    <w:link w:val="Heading3"/>
+    <w:uiPriority w:val="9"/>
+    <w:rsid w:val="004D3630"/>
+    <w:rPr>
+      <w:rFonts w:asciiTheme="majorHAnsi" w:eastAsiaTheme="majorEastAsia" w:hAnsiTheme="majorHAnsi" w:cstheme="majorBidi"/>
+      <w:color w:val="1F4D78" w:themeColor="accent1" w:themeShade="7F"/>
+      <w:sz w:val="24"/>
+      <w:szCs w:val="24"/>
+    </w:rPr>
   </w:style>
 </w:styles>
 </file>
@@ -2475,12 +3271,18 @@
 </file>
 
 <file path=customXml/item1.xml><?xml version="1.0" encoding="utf-8"?>
-<?mso-contentType ?>
-<FormTemplates xmlns="http://schemas.microsoft.com/sharepoint/v3/contenttype/forms">
-  <Display>DocumentLibraryForm</Display>
-  <Edit>DocumentLibraryForm</Edit>
-  <New>DocumentLibraryForm</New>
-</FormTemplates>
+<p:properties xmlns:p="http://schemas.microsoft.com/office/2006/metadata/properties" xmlns:xsi="http://www.w3.org/2001/XMLSchema-instance" xmlns:pc="http://schemas.microsoft.com/office/infopath/2007/PartnerControls">
+  <documentManagement>
+    <IconOverlay xmlns="http://schemas.microsoft.com/sharepoint/v4" xsi:nil="true"/>
+    <TaxCatchAll xmlns="128482ec-0431-40d5-ab26-89ea2a4f3ccd" xsi:nil="true"/>
+    <m99485b88215436a82099f8287cba0b0 xmlns="128482ec-0431-40d5-ab26-89ea2a4f3ccd">
+      <Terms xmlns="http://schemas.microsoft.com/office/infopath/2007/PartnerControls"/>
+    </m99485b88215436a82099f8287cba0b0>
+    <lcf76f155ced4ddcb4097134ff3c332f xmlns="60eb0cf4-ae2a-4762-800a-cb593b869ecb">
+      <Terms xmlns="http://schemas.microsoft.com/office/infopath/2007/PartnerControls"/>
+    </lcf76f155ced4ddcb4097134ff3c332f>
+  </documentManagement>
+</p:properties>
 </file>
 
 <file path=customXml/item2.xml><?xml version="1.0" encoding="utf-8"?>
@@ -2763,24 +3565,22 @@
 </file>
 
 <file path=customXml/item3.xml><?xml version="1.0" encoding="utf-8"?>
-<p:properties xmlns:p="http://schemas.microsoft.com/office/2006/metadata/properties" xmlns:xsi="http://www.w3.org/2001/XMLSchema-instance" xmlns:pc="http://schemas.microsoft.com/office/infopath/2007/PartnerControls">
-  <documentManagement>
-    <IconOverlay xmlns="http://schemas.microsoft.com/sharepoint/v4" xsi:nil="true"/>
-    <TaxCatchAll xmlns="128482ec-0431-40d5-ab26-89ea2a4f3ccd" xsi:nil="true"/>
-    <m99485b88215436a82099f8287cba0b0 xmlns="128482ec-0431-40d5-ab26-89ea2a4f3ccd">
-      <Terms xmlns="http://schemas.microsoft.com/office/infopath/2007/PartnerControls"/>
-    </m99485b88215436a82099f8287cba0b0>
-    <lcf76f155ced4ddcb4097134ff3c332f xmlns="60eb0cf4-ae2a-4762-800a-cb593b869ecb">
-      <Terms xmlns="http://schemas.microsoft.com/office/infopath/2007/PartnerControls"/>
-    </lcf76f155ced4ddcb4097134ff3c332f>
-  </documentManagement>
-</p:properties>
+<?mso-contentType ?>
+<FormTemplates xmlns="http://schemas.microsoft.com/sharepoint/v3/contenttype/forms">
+  <Display>DocumentLibraryForm</Display>
+  <Edit>DocumentLibraryForm</Edit>
+  <New>DocumentLibraryForm</New>
+</FormTemplates>
 </file>
 
 <file path=customXml/itemProps1.xml><?xml version="1.0" encoding="utf-8"?>
-<ds:datastoreItem xmlns:ds="http://schemas.openxmlformats.org/officeDocument/2006/customXml" ds:itemID="{C2964DAA-D2F5-4A76-BD64-67731548B1C6}">
+<ds:datastoreItem xmlns:ds="http://schemas.openxmlformats.org/officeDocument/2006/customXml" ds:itemID="{F116CF6E-E6BD-497E-A73A-C222B818757C}">
   <ds:schemaRefs>
-    <ds:schemaRef ds:uri="http://schemas.microsoft.com/sharepoint/v3/contenttype/forms"/>
+    <ds:schemaRef ds:uri="http://schemas.microsoft.com/office/2006/metadata/properties"/>
+    <ds:schemaRef ds:uri="http://schemas.microsoft.com/office/infopath/2007/PartnerControls"/>
+    <ds:schemaRef ds:uri="http://schemas.microsoft.com/sharepoint/v4"/>
+    <ds:schemaRef ds:uri="128482ec-0431-40d5-ab26-89ea2a4f3ccd"/>
+    <ds:schemaRef ds:uri="60eb0cf4-ae2a-4762-800a-cb593b869ecb"/>
   </ds:schemaRefs>
 </ds:datastoreItem>
 </file>
@@ -2807,13 +3607,9 @@
 </file>
 
 <file path=customXml/itemProps3.xml><?xml version="1.0" encoding="utf-8"?>
-<ds:datastoreItem xmlns:ds="http://schemas.openxmlformats.org/officeDocument/2006/customXml" ds:itemID="{F116CF6E-E6BD-497E-A73A-C222B818757C}">
+<ds:datastoreItem xmlns:ds="http://schemas.openxmlformats.org/officeDocument/2006/customXml" ds:itemID="{C2964DAA-D2F5-4A76-BD64-67731548B1C6}">
   <ds:schemaRefs>
-    <ds:schemaRef ds:uri="http://schemas.microsoft.com/office/2006/metadata/properties"/>
-    <ds:schemaRef ds:uri="http://schemas.microsoft.com/office/infopath/2007/PartnerControls"/>
-    <ds:schemaRef ds:uri="http://schemas.microsoft.com/sharepoint/v4"/>
-    <ds:schemaRef ds:uri="128482ec-0431-40d5-ab26-89ea2a4f3ccd"/>
-    <ds:schemaRef ds:uri="60eb0cf4-ae2a-4762-800a-cb593b869ecb"/>
+    <ds:schemaRef ds:uri="http://schemas.microsoft.com/sharepoint/v3/contenttype/forms"/>
   </ds:schemaRefs>
 </ds:datastoreItem>
 </file>
</xml_diff>

<commit_message>
added main mechanics section
</commit_message>
<xml_diff>
--- a/Documents/StudentGameProposal.docx
+++ b/Documents/StudentGameProposal.docx
@@ -947,25 +947,61 @@
     </w:p>
     <w:p>
       <w:pPr>
-        <w:rPr>
-          <w:lang w:val="en-US"/>
-        </w:rPr>
-      </w:pPr>
-      <w:r>
+        <w:pStyle w:val="Heading3"/>
+        <w:rPr>
+          <w:lang w:val="en-US"/>
+        </w:rPr>
+      </w:pPr>
+      <w:r>
+        <w:rPr>
+          <w:lang w:val="en-US"/>
+        </w:rPr>
+        <w:t xml:space="preserve">Scene </w:t>
+      </w:r>
+      <w:r>
+        <w:rPr>
+          <w:lang w:val="en-US"/>
+        </w:rPr>
+        <w:t xml:space="preserve">and camera </w:t>
+      </w:r>
+      <w:r>
+        <w:rPr>
+          <w:lang w:val="en-US"/>
+        </w:rPr>
+        <w:t>description</w:t>
+      </w:r>
+    </w:p>
+    <w:p>
+      <w:pPr>
         <w:rPr>
           <w:i/>
           <w:iCs/>
           <w:lang w:val="en-US"/>
         </w:rPr>
-        <w:t xml:space="preserve">Describe the project in </w:t>
-      </w:r>
-      <w:r>
-        <w:rPr>
-          <w:i/>
-          <w:iCs/>
-          <w:lang w:val="en-US"/>
-        </w:rPr>
-        <w:t>about one page</w:t>
+      </w:pPr>
+      <w:r>
+        <w:rPr>
+          <w:lang w:val="en-US"/>
+        </w:rPr>
+        <w:t>Placed on either side of a battlefield are 2 kitchens. These are the playground for each cook (player) to prepare for battle and interact with the battlefield.</w:t>
+      </w:r>
+      <w:r>
+        <w:rPr>
+          <w:lang w:val="en-US"/>
+        </w:rPr>
+        <w:t xml:space="preserve"> The scene will be visible through a top-down camera</w:t>
+      </w:r>
+      <w:r>
+        <w:rPr>
+          <w:lang w:val="en-US"/>
+        </w:rPr>
+        <w:t xml:space="preserve">, tilted a little bit for a nice perspective, </w:t>
+      </w:r>
+      <w:r>
+        <w:rPr>
+          <w:lang w:val="en-US"/>
+        </w:rPr>
+        <w:t>which encompasses everything.</w:t>
       </w:r>
     </w:p>
     <w:p>
@@ -979,52 +1015,200 @@
         <w:rPr>
           <w:lang w:val="en-US"/>
         </w:rPr>
-        <w:t xml:space="preserve">Scene </w:t>
-      </w:r>
-      <w:r>
-        <w:rPr>
-          <w:lang w:val="en-US"/>
-        </w:rPr>
-        <w:t xml:space="preserve">and camera </w:t>
-      </w:r>
-      <w:r>
-        <w:rPr>
-          <w:lang w:val="en-US"/>
-        </w:rPr>
-        <w:t>description</w:t>
-      </w:r>
-    </w:p>
-    <w:p>
-      <w:pPr>
-        <w:rPr>
-          <w:i/>
-          <w:iCs/>
-          <w:lang w:val="en-US"/>
-        </w:rPr>
-      </w:pPr>
-      <w:r>
-        <w:rPr>
-          <w:lang w:val="en-US"/>
-        </w:rPr>
-        <w:t>Placed on either side of a battlefield are 2 kitchens. These are the playground for each cook (player) to prepare for battle and interact with the battlefield.</w:t>
-      </w:r>
-      <w:r>
-        <w:rPr>
-          <w:lang w:val="en-US"/>
-        </w:rPr>
-        <w:t xml:space="preserve"> The scene will be visible through a top-down camera</w:t>
-      </w:r>
-      <w:r>
-        <w:rPr>
-          <w:lang w:val="en-US"/>
-        </w:rPr>
-        <w:t xml:space="preserve">, tilted a little bit for a nice perspective, </w:t>
-      </w:r>
-      <w:r>
-        <w:rPr>
-          <w:lang w:val="en-US"/>
-        </w:rPr>
-        <w:t>which encompasses everything.</w:t>
+        <w:t>Walk trough of a round of p</w:t>
+      </w:r>
+      <w:r>
+        <w:rPr>
+          <w:lang w:val="en-US"/>
+        </w:rPr>
+        <w:t>layer versus player</w:t>
+      </w:r>
+      <w:r>
+        <w:rPr>
+          <w:lang w:val="en-US"/>
+        </w:rPr>
+        <w:t xml:space="preserve"> combat</w:t>
+      </w:r>
+    </w:p>
+    <w:p>
+      <w:pPr>
+        <w:rPr>
+          <w:lang w:val="en-US"/>
+        </w:rPr>
+      </w:pPr>
+      <w:r>
+        <w:rPr>
+          <w:lang w:val="en-US"/>
+        </w:rPr>
+        <w:t>As the resources (e.g. vegetables, fruits, meat, sweats) arrive on both side of the battlefield, the cooks can start preparing dishes</w:t>
+      </w:r>
+      <w:r>
+        <w:rPr>
+          <w:lang w:val="en-US"/>
+        </w:rPr>
+        <w:t xml:space="preserve"> on a set furnace of numbers</w:t>
+      </w:r>
+      <w:r>
+        <w:rPr>
+          <w:lang w:val="en-US"/>
+        </w:rPr>
+        <w:t xml:space="preserve">. These will however not turn out to be the traditional dishes, war machines will be created. Each cook needs to </w:t>
+      </w:r>
+      <w:r>
+        <w:rPr>
+          <w:lang w:val="en-US"/>
+        </w:rPr>
+        <w:t xml:space="preserve">always be on their toes, as you take </w:t>
+      </w:r>
+      <w:r>
+        <w:rPr>
+          <w:lang w:val="en-US"/>
+        </w:rPr>
+        <w:t xml:space="preserve">your dish </w:t>
+      </w:r>
+      <w:r>
+        <w:rPr>
+          <w:lang w:val="en-US"/>
+        </w:rPr>
+        <w:t>to throw on to the battlefield you might be to</w:t>
+      </w:r>
+      <w:r>
+        <w:rPr>
+          <w:lang w:val="en-US"/>
+        </w:rPr>
+        <w:t>o</w:t>
+      </w:r>
+      <w:r>
+        <w:rPr>
+          <w:lang w:val="en-US"/>
+        </w:rPr>
+        <w:t xml:space="preserve"> early or to</w:t>
+      </w:r>
+      <w:r>
+        <w:rPr>
+          <w:lang w:val="en-US"/>
+        </w:rPr>
+        <w:t>o</w:t>
+      </w:r>
+      <w:r>
+        <w:rPr>
+          <w:lang w:val="en-US"/>
+        </w:rPr>
+        <w:t xml:space="preserve"> late resulting in weaker dishes to fight your opponents perfectly cooked </w:t>
+      </w:r>
+      <w:r>
+        <w:rPr>
+          <w:lang w:val="en-US"/>
+        </w:rPr>
+        <w:t>dish</w:t>
+      </w:r>
+      <w:r>
+        <w:rPr>
+          <w:lang w:val="en-US"/>
+        </w:rPr>
+        <w:t>.</w:t>
+      </w:r>
+      <w:r>
+        <w:rPr>
+          <w:lang w:val="en-US"/>
+        </w:rPr>
+        <w:t xml:space="preserve"> Once a troop/dish lands on the battlefield it gains consciousness</w:t>
+      </w:r>
+      <w:r>
+        <w:rPr>
+          <w:lang w:val="en-US"/>
+        </w:rPr>
+        <w:t xml:space="preserve">, it starts traversing the battlefield </w:t>
+      </w:r>
+      <w:r>
+        <w:rPr>
+          <w:lang w:val="en-US"/>
+        </w:rPr>
+        <w:t xml:space="preserve">moving towards one of the opposing 2 towers. Their goal is to take one of those towers down and </w:t>
+      </w:r>
+      <w:r>
+        <w:rPr>
+          <w:lang w:val="en-US"/>
+        </w:rPr>
+        <w:t xml:space="preserve">after that </w:t>
+      </w:r>
+      <w:r>
+        <w:rPr>
+          <w:lang w:val="en-US"/>
+        </w:rPr>
+        <w:t>they start</w:t>
+      </w:r>
+      <w:r>
+        <w:rPr>
+          <w:lang w:val="en-US"/>
+        </w:rPr>
+        <w:t xml:space="preserve"> </w:t>
+      </w:r>
+      <w:r>
+        <w:rPr>
+          <w:lang w:val="en-US"/>
+        </w:rPr>
+        <w:t>attacking the other persons kitchen.</w:t>
+      </w:r>
+      <w:r>
+        <w:rPr>
+          <w:lang w:val="en-US"/>
+        </w:rPr>
+        <w:t xml:space="preserve"> If the kitchen is touched with only a single </w:t>
+      </w:r>
+      <w:r>
+        <w:rPr>
+          <w:lang w:val="en-US"/>
+        </w:rPr>
+        <w:t>bullet,</w:t>
+      </w:r>
+      <w:r>
+        <w:rPr>
+          <w:lang w:val="en-US"/>
+        </w:rPr>
+        <w:t xml:space="preserve"> then the game is over. </w:t>
+      </w:r>
+      <w:r>
+        <w:rPr>
+          <w:lang w:val="en-US"/>
+        </w:rPr>
+        <w:t>These towers are not defenseless of course</w:t>
+      </w:r>
+      <w:r>
+        <w:rPr>
+          <w:lang w:val="en-US"/>
+        </w:rPr>
+        <w:t>. W</w:t>
+      </w:r>
+      <w:r>
+        <w:rPr>
+          <w:lang w:val="en-US"/>
+        </w:rPr>
+        <w:t xml:space="preserve">hen enemy troops enter their </w:t>
+      </w:r>
+      <w:r>
+        <w:rPr>
+          <w:lang w:val="en-US"/>
+        </w:rPr>
+        <w:t>territory,</w:t>
+      </w:r>
+      <w:r>
+        <w:rPr>
+          <w:lang w:val="en-US"/>
+        </w:rPr>
+        <w:t xml:space="preserve"> </w:t>
+      </w:r>
+      <w:r>
+        <w:rPr>
+          <w:lang w:val="en-US"/>
+        </w:rPr>
+        <w:t>they start shooting at them. They are however not the strongest and will need assistance from their own camp to eliminate opponents</w:t>
+      </w:r>
+      <w:r>
+        <w:rPr>
+          <w:lang w:val="en-US"/>
+        </w:rPr>
+        <w:t>.</w:t>
       </w:r>
     </w:p>
     <w:p>
@@ -1038,92 +1222,80 @@
         <w:rPr>
           <w:lang w:val="en-US"/>
         </w:rPr>
-        <w:t>Walk trough of a round of p</w:t>
-      </w:r>
-      <w:r>
-        <w:rPr>
-          <w:lang w:val="en-US"/>
-        </w:rPr>
-        <w:t>layer versus player</w:t>
-      </w:r>
-      <w:r>
-        <w:rPr>
-          <w:lang w:val="en-US"/>
-        </w:rPr>
-        <w:t xml:space="preserve"> combat</w:t>
-      </w:r>
-    </w:p>
-    <w:p>
-      <w:pPr>
-        <w:rPr>
-          <w:lang w:val="en-US"/>
-        </w:rPr>
-      </w:pPr>
-      <w:r>
-        <w:rPr>
-          <w:lang w:val="en-US"/>
-        </w:rPr>
-        <w:t>As the resources (e.g. vegetables, fruits, meat, sweats) arrive on both side of the battlefield, the cooks can start preparing dishes</w:t>
-      </w:r>
-      <w:r>
-        <w:rPr>
-          <w:lang w:val="en-US"/>
-        </w:rPr>
-        <w:t xml:space="preserve"> on a set furnace of numbers</w:t>
-      </w:r>
-      <w:r>
-        <w:rPr>
-          <w:lang w:val="en-US"/>
-        </w:rPr>
-        <w:t xml:space="preserve">. These will however not turn out to be the traditional dishes, war machines will be created. Each cook needs to </w:t>
-      </w:r>
-      <w:r>
-        <w:rPr>
-          <w:lang w:val="en-US"/>
-        </w:rPr>
-        <w:t xml:space="preserve">always be on their toes, as you take </w:t>
-      </w:r>
-      <w:r>
-        <w:rPr>
-          <w:lang w:val="en-US"/>
-        </w:rPr>
-        <w:t xml:space="preserve">your dish </w:t>
-      </w:r>
-      <w:r>
-        <w:rPr>
-          <w:lang w:val="en-US"/>
-        </w:rPr>
-        <w:t>to throw on to the battlefield you might be to</w:t>
-      </w:r>
-      <w:r>
-        <w:rPr>
-          <w:lang w:val="en-US"/>
-        </w:rPr>
-        <w:t>o</w:t>
-      </w:r>
-      <w:r>
-        <w:rPr>
-          <w:lang w:val="en-US"/>
-        </w:rPr>
-        <w:t xml:space="preserve"> early or to</w:t>
-      </w:r>
-      <w:r>
-        <w:rPr>
-          <w:lang w:val="en-US"/>
-        </w:rPr>
-        <w:t>o</w:t>
-      </w:r>
-      <w:r>
-        <w:rPr>
-          <w:lang w:val="en-US"/>
-        </w:rPr>
-        <w:t xml:space="preserve"> late resulting in weaker dishes to fight your opponents perfectly cooked </w:t>
-      </w:r>
-      <w:r>
-        <w:rPr>
-          <w:lang w:val="en-US"/>
-        </w:rPr>
-        <w:t>dish</w:t>
+        <w:t>Controls</w:t>
+      </w:r>
+    </w:p>
+    <w:p>
+      <w:pPr>
+        <w:rPr>
+          <w:lang w:val="en-US"/>
+        </w:rPr>
+      </w:pPr>
+      <w:r>
+        <w:rPr>
+          <w:lang w:val="en-US"/>
+        </w:rPr>
+        <w:t>Each player can control their cook with the joystick</w:t>
+      </w:r>
+      <w:r>
+        <w:rPr>
+          <w:lang w:val="en-US"/>
+        </w:rPr>
+        <w:t>. To pick up</w:t>
+      </w:r>
+      <w:r>
+        <w:rPr>
+          <w:lang w:val="en-US"/>
+        </w:rPr>
+        <w:t>/drop</w:t>
+      </w:r>
+      <w:r>
+        <w:rPr>
+          <w:lang w:val="en-US"/>
+        </w:rPr>
+        <w:t xml:space="preserve"> resources</w:t>
+      </w:r>
+      <w:r>
+        <w:rPr>
+          <w:lang w:val="en-US"/>
+        </w:rPr>
+        <w:t xml:space="preserve"> on the floor or a furnace</w:t>
+      </w:r>
+      <w:r>
+        <w:rPr>
+          <w:lang w:val="en-US"/>
+        </w:rPr>
+        <w:t xml:space="preserve">, press the </w:t>
+      </w:r>
+      <w:r>
+        <w:rPr>
+          <w:lang w:val="en-US"/>
+        </w:rPr>
+        <w:t>A-Button. To dash</w:t>
+      </w:r>
+      <w:r>
+        <w:rPr>
+          <w:lang w:val="en-US"/>
+        </w:rPr>
+        <w:t xml:space="preserve">, </w:t>
+      </w:r>
+      <w:r>
+        <w:rPr>
+          <w:lang w:val="en-US"/>
+        </w:rPr>
+        <w:t xml:space="preserve">press </w:t>
+      </w:r>
+      <w:r>
+        <w:rPr>
+          <w:lang w:val="en-US"/>
+        </w:rPr>
+        <w:t xml:space="preserve">the </w:t>
+      </w:r>
+      <w:r>
+        <w:rPr>
+          <w:lang w:val="en-US"/>
+        </w:rPr>
+        <w:t>B-Button</w:t>
       </w:r>
       <w:r>
         <w:rPr>
@@ -1135,85 +1307,205 @@
         <w:rPr>
           <w:lang w:val="en-US"/>
         </w:rPr>
-        <w:t xml:space="preserve"> Once a troop/dish lands on the battlefield it gains consciousness</w:t>
-      </w:r>
-      <w:r>
-        <w:rPr>
-          <w:lang w:val="en-US"/>
-        </w:rPr>
-        <w:t xml:space="preserve">, it starts traversing the battlefield </w:t>
-      </w:r>
-      <w:r>
-        <w:rPr>
-          <w:lang w:val="en-US"/>
-        </w:rPr>
-        <w:t xml:space="preserve">moving towards one of the opposing 2 towers. Their goal is to take one of those towers down and </w:t>
-      </w:r>
-      <w:r>
-        <w:rPr>
-          <w:lang w:val="en-US"/>
-        </w:rPr>
-        <w:t xml:space="preserve">after that </w:t>
-      </w:r>
-      <w:r>
-        <w:rPr>
-          <w:lang w:val="en-US"/>
-        </w:rPr>
-        <w:t>they start</w:t>
-      </w:r>
-      <w:r>
-        <w:rPr>
-          <w:lang w:val="en-US"/>
-        </w:rPr>
         <w:t xml:space="preserve"> </w:t>
       </w:r>
       <w:r>
         <w:rPr>
           <w:lang w:val="en-US"/>
         </w:rPr>
-        <w:t>attacking the other persons kitchen.</w:t>
-      </w:r>
-      <w:r>
-        <w:rPr>
-          <w:lang w:val="en-US"/>
-        </w:rPr>
-        <w:t xml:space="preserve"> If the kitchen is touched with only a single </w:t>
-      </w:r>
-      <w:r>
-        <w:rPr>
-          <w:lang w:val="en-US"/>
-        </w:rPr>
-        <w:t>bullet,</w:t>
-      </w:r>
-      <w:r>
-        <w:rPr>
-          <w:lang w:val="en-US"/>
-        </w:rPr>
-        <w:t xml:space="preserve"> then the game is over. </w:t>
-      </w:r>
-      <w:r>
-        <w:rPr>
-          <w:lang w:val="en-US"/>
-        </w:rPr>
-        <w:t>These towers are not defenseless of course</w:t>
-      </w:r>
-      <w:r>
-        <w:rPr>
-          <w:lang w:val="en-US"/>
-        </w:rPr>
-        <w:t>. W</w:t>
-      </w:r>
-      <w:r>
-        <w:rPr>
-          <w:lang w:val="en-US"/>
-        </w:rPr>
-        <w:t xml:space="preserve">hen enemy troops enter their </w:t>
-      </w:r>
-      <w:r>
-        <w:rPr>
-          <w:lang w:val="en-US"/>
-        </w:rPr>
-        <w:t>territory,</w:t>
+        <w:t>To throw items on to the battlefield, you hold the X-Button, you stop moving and</w:t>
+      </w:r>
+      <w:r>
+        <w:rPr>
+          <w:lang w:val="en-US"/>
+        </w:rPr>
+        <w:t xml:space="preserve"> aim. Release to initiate the throw.</w:t>
+      </w:r>
+    </w:p>
+    <w:p>
+      <w:pPr>
+        <w:pStyle w:val="Heading3"/>
+        <w:rPr>
+          <w:lang w:val="en-US"/>
+        </w:rPr>
+      </w:pPr>
+      <w:r>
+        <w:rPr>
+          <w:lang w:val="en-US"/>
+        </w:rPr>
+        <w:t>Troops</w:t>
+      </w:r>
+    </w:p>
+    <w:p>
+      <w:pPr>
+        <w:rPr>
+          <w:lang w:val="en-US"/>
+        </w:rPr>
+      </w:pPr>
+      <w:r>
+        <w:rPr>
+          <w:lang w:val="en-US"/>
+        </w:rPr>
+        <w:t>Every troop/dish will have custom speed, hit points, range, attack speed</w:t>
+      </w:r>
+      <w:r>
+        <w:rPr>
+          <w:lang w:val="en-US"/>
+        </w:rPr>
+        <w:t>, damage</w:t>
+      </w:r>
+      <w:r>
+        <w:rPr>
+          <w:lang w:val="en-US"/>
+        </w:rPr>
+        <w:t>, sight range</w:t>
+      </w:r>
+      <w:r>
+        <w:rPr>
+          <w:lang w:val="en-US"/>
+        </w:rPr>
+        <w:t>, targets.</w:t>
+      </w:r>
+    </w:p>
+    <w:p>
+      <w:pPr>
+        <w:pStyle w:val="Heading3"/>
+        <w:rPr>
+          <w:lang w:val="en-US"/>
+        </w:rPr>
+      </w:pPr>
+      <w:r>
+        <w:rPr>
+          <w:lang w:val="en-US"/>
+        </w:rPr>
+        <w:t>Goal of the game</w:t>
+      </w:r>
+    </w:p>
+    <w:p>
+      <w:pPr>
+        <w:rPr>
+          <w:lang w:val="en-US"/>
+        </w:rPr>
+      </w:pPr>
+      <w:r>
+        <w:rPr>
+          <w:lang w:val="en-US"/>
+        </w:rPr>
+        <w:t>The goal of the game is to outplay your opponent and be the first to destroy their kitchen. The other person is then the looser.</w:t>
+      </w:r>
+    </w:p>
+    <w:p>
+      <w:pPr>
+        <w:pStyle w:val="Heading3"/>
+        <w:rPr>
+          <w:lang w:val="en-US"/>
+        </w:rPr>
+      </w:pPr>
+      <w:r>
+        <w:rPr>
+          <w:lang w:val="en-US"/>
+        </w:rPr>
+        <w:t>Main mechanics</w:t>
+      </w:r>
+    </w:p>
+    <w:p>
+      <w:pPr>
+        <w:rPr>
+          <w:lang w:val="en-US"/>
+        </w:rPr>
+      </w:pPr>
+      <w:r>
+        <w:rPr>
+          <w:lang w:val="en-US"/>
+        </w:rPr>
+        <w:t>Walking: to get around to your furnaces and pick up resources, you need to move.</w:t>
+      </w:r>
+    </w:p>
+    <w:p>
+      <w:pPr>
+        <w:rPr>
+          <w:lang w:val="en-US"/>
+        </w:rPr>
+      </w:pPr>
+      <w:r>
+        <w:rPr>
+          <w:lang w:val="en-US"/>
+        </w:rPr>
+        <w:t>Grabbing/dropping items: This will happen on a button press you just need to be in range of the item.</w:t>
+      </w:r>
+      <w:r>
+        <w:rPr>
+          <w:lang w:val="en-US"/>
+        </w:rPr>
+        <w:t xml:space="preserve"> If you are near a </w:t>
+      </w:r>
+      <w:r>
+        <w:rPr>
+          <w:lang w:val="en-US"/>
+        </w:rPr>
+        <w:t>furnace,</w:t>
+      </w:r>
+      <w:r>
+        <w:rPr>
+          <w:lang w:val="en-US"/>
+        </w:rPr>
+        <w:t xml:space="preserve"> it will </w:t>
+      </w:r>
+      <w:r>
+        <w:rPr>
+          <w:lang w:val="en-US"/>
+        </w:rPr>
+        <w:t xml:space="preserve">be </w:t>
+      </w:r>
+      <w:r>
+        <w:rPr>
+          <w:lang w:val="en-US"/>
+        </w:rPr>
+        <w:t>put it in the pot.</w:t>
+      </w:r>
+    </w:p>
+    <w:p>
+      <w:pPr>
+        <w:rPr>
+          <w:lang w:val="en-US"/>
+        </w:rPr>
+      </w:pPr>
+      <w:r>
+        <w:rPr>
+          <w:lang w:val="en-US"/>
+        </w:rPr>
+        <w:t>Dashing: short burst of movement</w:t>
+      </w:r>
+      <w:r>
+        <w:rPr>
+          <w:lang w:val="en-US"/>
+        </w:rPr>
+        <w:t>.</w:t>
+      </w:r>
+    </w:p>
+    <w:p>
+      <w:pPr>
+        <w:rPr>
+          <w:lang w:val="en-US"/>
+        </w:rPr>
+      </w:pPr>
+      <w:r>
+        <w:rPr>
+          <w:lang w:val="en-US"/>
+        </w:rPr>
+        <w:t xml:space="preserve">Cooking:  </w:t>
+      </w:r>
+      <w:r>
+        <w:rPr>
+          <w:lang w:val="en-US"/>
+        </w:rPr>
+        <w:t>You drop an ingredient in the pot, it will start cooking. A timer starts filling up, if you take out the dish to early or to late it will result in a weaker troop</w:t>
+      </w:r>
+      <w:r>
+        <w:rPr>
+          <w:lang w:val="en-US"/>
+        </w:rPr>
+        <w:t>.</w:t>
       </w:r>
       <w:r>
         <w:rPr>
@@ -1225,124 +1517,51 @@
         <w:rPr>
           <w:lang w:val="en-US"/>
         </w:rPr>
-        <w:t>they start shooting at them. They are however not the strongest and will need assistance from their own camp to eliminate opponents</w:t>
-      </w:r>
-      <w:r>
-        <w:rPr>
-          <w:lang w:val="en-US"/>
-        </w:rPr>
-        <w:t>.</w:t>
-      </w:r>
-    </w:p>
-    <w:p>
-      <w:pPr>
-        <w:pStyle w:val="Heading3"/>
-        <w:rPr>
-          <w:lang w:val="en-US"/>
-        </w:rPr>
-      </w:pPr>
-      <w:r>
-        <w:rPr>
-          <w:lang w:val="en-US"/>
-        </w:rPr>
-        <w:t>Controls</w:t>
-      </w:r>
-    </w:p>
-    <w:p>
-      <w:pPr>
-        <w:rPr>
-          <w:lang w:val="en-US"/>
-        </w:rPr>
-      </w:pPr>
-      <w:r>
-        <w:rPr>
-          <w:lang w:val="en-US"/>
-        </w:rPr>
-        <w:t>Each player can control their cook with the joystick</w:t>
-      </w:r>
-      <w:r>
-        <w:rPr>
-          <w:lang w:val="en-US"/>
-        </w:rPr>
-        <w:t>. To pick up</w:t>
-      </w:r>
-      <w:r>
-        <w:rPr>
-          <w:lang w:val="en-US"/>
-        </w:rPr>
-        <w:t>/drop</w:t>
-      </w:r>
-      <w:r>
-        <w:rPr>
-          <w:lang w:val="en-US"/>
-        </w:rPr>
-        <w:t xml:space="preserve"> resources</w:t>
-      </w:r>
-      <w:r>
-        <w:rPr>
-          <w:lang w:val="en-US"/>
-        </w:rPr>
-        <w:t xml:space="preserve"> on the floor or a furnace</w:t>
-      </w:r>
-      <w:r>
-        <w:rPr>
-          <w:lang w:val="en-US"/>
-        </w:rPr>
-        <w:t xml:space="preserve">, press the </w:t>
-      </w:r>
-      <w:r>
-        <w:rPr>
-          <w:lang w:val="en-US"/>
-        </w:rPr>
-        <w:t>A-Button. To dash</w:t>
-      </w:r>
-      <w:r>
-        <w:rPr>
-          <w:lang w:val="en-US"/>
-        </w:rPr>
-        <w:t xml:space="preserve">, </w:t>
-      </w:r>
-      <w:r>
-        <w:rPr>
-          <w:lang w:val="en-US"/>
-        </w:rPr>
-        <w:t xml:space="preserve">press </w:t>
-      </w:r>
-      <w:r>
-        <w:rPr>
-          <w:lang w:val="en-US"/>
-        </w:rPr>
-        <w:t xml:space="preserve">the </w:t>
-      </w:r>
-      <w:r>
-        <w:rPr>
-          <w:lang w:val="en-US"/>
-        </w:rPr>
-        <w:t>B-Button</w:t>
-      </w:r>
-      <w:r>
-        <w:rPr>
-          <w:lang w:val="en-US"/>
-        </w:rPr>
-        <w:t>.</w:t>
-      </w:r>
-      <w:r>
-        <w:rPr>
-          <w:lang w:val="en-US"/>
-        </w:rPr>
-        <w:t xml:space="preserve"> </w:t>
-      </w:r>
-      <w:r>
-        <w:rPr>
-          <w:lang w:val="en-US"/>
-        </w:rPr>
-        <w:t>To throw items on to the battlefield, you hold the X-Button, you stop moving and</w:t>
-      </w:r>
-      <w:r>
-        <w:rPr>
-          <w:lang w:val="en-US"/>
-        </w:rPr>
-        <w:t xml:space="preserve"> aim. Release to initiate the throw.</w:t>
+        <w:t>You can also add a different ingredient to the pot which will set back the timer a little bit and the process starts again but results in a different troop.</w:t>
+      </w:r>
+    </w:p>
+    <w:p>
+      <w:pPr>
+        <w:rPr>
+          <w:lang w:val="en-US"/>
+        </w:rPr>
+      </w:pPr>
+      <w:r>
+        <w:rPr>
+          <w:lang w:val="en-US"/>
+        </w:rPr>
+        <w:t xml:space="preserve">Throwing dishes/troops: to get your troops on to the </w:t>
+      </w:r>
+      <w:r>
+        <w:rPr>
+          <w:lang w:val="en-US"/>
+        </w:rPr>
+        <w:t>battlefield</w:t>
+      </w:r>
+      <w:r>
+        <w:rPr>
+          <w:lang w:val="en-US"/>
+        </w:rPr>
+        <w:t xml:space="preserve"> and in the right starting spot you need to aim where you want them.</w:t>
+      </w:r>
+    </w:p>
+    <w:p>
+      <w:pPr>
+        <w:rPr>
+          <w:lang w:val="en-US"/>
+        </w:rPr>
+      </w:pPr>
+      <w:r>
+        <w:rPr>
+          <w:lang w:val="en-US"/>
+        </w:rPr>
+        <w:t xml:space="preserve">Troop movement: The troops will move towards the towers of the opponent. </w:t>
+      </w:r>
+      <w:r>
+        <w:rPr>
+          <w:lang w:val="en-US"/>
+        </w:rPr>
+        <w:t>If an enemy is spotted within its sight range, it will redirect towards it. However certain troops might ignore enemies and go straight for the tower.</w:t>
       </w:r>
       <w:r>
         <w:rPr>
@@ -2209,15 +2428,6 @@
   </w:num>
   <w:num w:numId="2" w16cid:durableId="1956449750">
     <w:abstractNumId w:val="0"/>
-    <w:lvlOverride w:ilvl="0"/>
-    <w:lvlOverride w:ilvl="1"/>
-    <w:lvlOverride w:ilvl="2"/>
-    <w:lvlOverride w:ilvl="3"/>
-    <w:lvlOverride w:ilvl="4"/>
-    <w:lvlOverride w:ilvl="5"/>
-    <w:lvlOverride w:ilvl="6"/>
-    <w:lvlOverride w:ilvl="7"/>
-    <w:lvlOverride w:ilvl="8"/>
   </w:num>
 </w:numbering>
 </file>
@@ -2689,6 +2899,7 @@
   <w:style w:type="character" w:default="1" w:styleId="DefaultParagraphFont">
     <w:name w:val="Default Paragraph Font"/>
     <w:uiPriority w:val="1"/>
+    <w:semiHidden/>
     <w:unhideWhenUsed/>
   </w:style>
   <w:style w:type="table" w:default="1" w:styleId="TableNormal">
@@ -3271,6 +3482,15 @@
 </file>
 
 <file path=customXml/item1.xml><?xml version="1.0" encoding="utf-8"?>
+<?mso-contentType ?>
+<FormTemplates xmlns="http://schemas.microsoft.com/sharepoint/v3/contenttype/forms">
+  <Display>DocumentLibraryForm</Display>
+  <Edit>DocumentLibraryForm</Edit>
+  <New>DocumentLibraryForm</New>
+</FormTemplates>
+</file>
+
+<file path=customXml/item2.xml><?xml version="1.0" encoding="utf-8"?>
 <p:properties xmlns:p="http://schemas.microsoft.com/office/2006/metadata/properties" xmlns:xsi="http://www.w3.org/2001/XMLSchema-instance" xmlns:pc="http://schemas.microsoft.com/office/infopath/2007/PartnerControls">
   <documentManagement>
     <IconOverlay xmlns="http://schemas.microsoft.com/sharepoint/v4" xsi:nil="true"/>
@@ -3285,7 +3505,7 @@
 </p:properties>
 </file>
 
-<file path=customXml/item2.xml><?xml version="1.0" encoding="utf-8"?>
+<file path=customXml/item3.xml><?xml version="1.0" encoding="utf-8"?>
 <ct:contentTypeSchema xmlns:ct="http://schemas.microsoft.com/office/2006/metadata/contentType" xmlns:ma="http://schemas.microsoft.com/office/2006/metadata/properties/metaAttributes" ct:_="" ma:_="" ma:contentTypeName="Document" ma:contentTypeID="0x010100723942CCEB3A674D8F1F6472CCEFB38E" ma:contentTypeVersion="12" ma:contentTypeDescription="Create a new document." ma:contentTypeScope="" ma:versionID="f7d503e4e5f2150aa73d4fab685f27ad">
   <xsd:schema xmlns:xsd="http://www.w3.org/2001/XMLSchema" xmlns:xs="http://www.w3.org/2001/XMLSchema" xmlns:p="http://schemas.microsoft.com/office/2006/metadata/properties" xmlns:ns2="128482ec-0431-40d5-ab26-89ea2a4f3ccd" xmlns:ns3="60eb0cf4-ae2a-4762-800a-cb593b869ecb" xmlns:ns4="http://schemas.microsoft.com/sharepoint/v4" xmlns:ns5="a2e691a9-fcfc-4d85-a390-1894fe98bd9e" targetNamespace="http://schemas.microsoft.com/office/2006/metadata/properties" ma:root="true" ma:fieldsID="cdaef380ec0413f963fceb43e408d365" ns2:_="" ns3:_="" ns4:_="" ns5:_="">
     <xsd:import namespace="128482ec-0431-40d5-ab26-89ea2a4f3ccd"/>
@@ -3564,16 +3784,15 @@
 </ct:contentTypeSchema>
 </file>
 
-<file path=customXml/item3.xml><?xml version="1.0" encoding="utf-8"?>
-<?mso-contentType ?>
-<FormTemplates xmlns="http://schemas.microsoft.com/sharepoint/v3/contenttype/forms">
-  <Display>DocumentLibraryForm</Display>
-  <Edit>DocumentLibraryForm</Edit>
-  <New>DocumentLibraryForm</New>
-</FormTemplates>
+<file path=customXml/itemProps1.xml><?xml version="1.0" encoding="utf-8"?>
+<ds:datastoreItem xmlns:ds="http://schemas.openxmlformats.org/officeDocument/2006/customXml" ds:itemID="{C2964DAA-D2F5-4A76-BD64-67731548B1C6}">
+  <ds:schemaRefs>
+    <ds:schemaRef ds:uri="http://schemas.microsoft.com/sharepoint/v3/contenttype/forms"/>
+  </ds:schemaRefs>
+</ds:datastoreItem>
 </file>
 
-<file path=customXml/itemProps1.xml><?xml version="1.0" encoding="utf-8"?>
+<file path=customXml/itemProps2.xml><?xml version="1.0" encoding="utf-8"?>
 <ds:datastoreItem xmlns:ds="http://schemas.openxmlformats.org/officeDocument/2006/customXml" ds:itemID="{F116CF6E-E6BD-497E-A73A-C222B818757C}">
   <ds:schemaRefs>
     <ds:schemaRef ds:uri="http://schemas.microsoft.com/office/2006/metadata/properties"/>
@@ -3585,7 +3804,7 @@
 </ds:datastoreItem>
 </file>
 
-<file path=customXml/itemProps2.xml><?xml version="1.0" encoding="utf-8"?>
+<file path=customXml/itemProps3.xml><?xml version="1.0" encoding="utf-8"?>
 <ds:datastoreItem xmlns:ds="http://schemas.openxmlformats.org/officeDocument/2006/customXml" ds:itemID="{D5CA4E32-2DA4-4BFB-9115-3126983FA627}">
   <ds:schemaRefs>
     <ds:schemaRef ds:uri="http://schemas.microsoft.com/office/2006/metadata/contentType"/>
@@ -3604,12 +3823,4 @@
     <ds:schemaRef ds:uri="http://schemas.microsoft.com/internal/obd"/>
   </ds:schemaRefs>
 </ds:datastoreItem>
-</file>
-
-<file path=customXml/itemProps3.xml><?xml version="1.0" encoding="utf-8"?>
-<ds:datastoreItem xmlns:ds="http://schemas.openxmlformats.org/officeDocument/2006/customXml" ds:itemID="{C2964DAA-D2F5-4A76-BD64-67731548B1C6}">
-  <ds:schemaRefs>
-    <ds:schemaRef ds:uri="http://schemas.microsoft.com/sharepoint/v3/contenttype/forms"/>
-  </ds:schemaRefs>
-</ds:datastoreItem>
 </file>
</xml_diff>